<commit_message>
Luuk launch.json and Websummary
</commit_message>
<xml_diff>
--- a/documentation/2.4_Websummary.docx
+++ b/documentation/2.4_Websummary.docx
@@ -2,309 +2,6 @@
 <file path=word/document.xml><?xml version="1.0" encoding="utf-8"?>
 <w:document xmlns:wpc="http://schemas.microsoft.com/office/word/2010/wordprocessingCanvas" xmlns:cx="http://schemas.microsoft.com/office/drawing/2014/chartex" xmlns:cx1="http://schemas.microsoft.com/office/drawing/2015/9/8/chartex" xmlns:cx2="http://schemas.microsoft.com/office/drawing/2015/10/21/chartex" xmlns:cx3="http://schemas.microsoft.com/office/drawing/2016/5/9/chartex" xmlns:cx4="http://schemas.microsoft.com/office/drawing/2016/5/10/chartex" xmlns:cx5="http://schemas.microsoft.com/office/drawing/2016/5/11/chartex" xmlns:cx6="http://schemas.microsoft.com/office/drawing/2016/5/12/chartex" xmlns:cx7="http://schemas.microsoft.com/office/drawing/2016/5/13/chartex" xmlns:cx8="http://schemas.microsoft.com/office/drawing/2016/5/14/chartex" xmlns:mc="http://schemas.openxmlformats.org/markup-compatibility/2006" xmlns:aink="http://schemas.microsoft.com/office/drawing/2016/ink" xmlns:am3d="http://schemas.microsoft.com/office/drawing/2017/model3d" xmlns:o="urn:schemas-microsoft-com:office:office" xmlns:oel="http://schemas.microsoft.com/office/2019/extlst" xmlns:r="http://schemas.openxmlformats.org/officeDocument/2006/relationships" xmlns:m="http://schemas.openxmlformats.org/officeDocument/2006/math" xmlns:v="urn:schemas-microsoft-com:vml" xmlns:wp14="http://schemas.microsoft.com/office/word/2010/wordprocessingDrawing" xmlns:wp="http://schemas.openxmlformats.org/drawingml/2006/wordprocessingDrawing" xmlns:w10="urn:schemas-microsoft-com:office:word" xmlns:w="http://schemas.openxmlformats.org/wordprocessingml/2006/main" xmlns:w14="http://schemas.microsoft.com/office/word/2010/wordml" xmlns:w15="http://schemas.microsoft.com/office/word/2012/wordml" xmlns:w16cex="http://schemas.microsoft.com/office/word/2018/wordml/cex" xmlns:w16cid="http://schemas.microsoft.com/office/word/2016/wordml/cid" xmlns:w16="http://schemas.microsoft.com/office/word/2018/wordml" xmlns:w16du="http://schemas.microsoft.com/office/word/2023/wordml/word16du" xmlns:w16sdtdh="http://schemas.microsoft.com/office/word/2020/wordml/sdtdatahash" xmlns:w16sdtfl="http://schemas.microsoft.com/office/word/2024/wordml/sdtformatlock" xmlns:w16se="http://schemas.microsoft.com/office/word/2015/wordml/symex" xmlns:wpg="http://schemas.microsoft.com/office/word/2010/wordprocessingGroup" xmlns:wpi="http://schemas.microsoft.com/office/word/2010/wordprocessingInk" xmlns:wne="http://schemas.microsoft.com/office/word/2006/wordml" xmlns:wps="http://schemas.microsoft.com/office/word/2010/wordprocessingShape" mc:Ignorable="w14 w15 w16se w16cid w16 w16cex w16sdtdh w16sdtfl w16du wp14">
   <w:body>
-    <w:p>
-      <w:pPr>
-        <w:pStyle w:val="Paragraphedeliste"/>
-        <w:ind w:left="0"/>
-        <w:rPr>
-          <w:rFonts w:ascii="Arial" w:hAnsi="Arial"/>
-          <w:bCs/>
-          <w:szCs w:val="20"/>
-          <w:lang w:val="fr-CH" w:bidi="ar-SA"/>
-        </w:rPr>
-      </w:pPr>
-    </w:p>
-    <w:p>
-      <w:pPr>
-        <w:pStyle w:val="Paragraphedeliste"/>
-        <w:ind w:left="0"/>
-        <w:rPr>
-          <w:rFonts w:ascii="Arial" w:hAnsi="Arial"/>
-          <w:bCs/>
-          <w:szCs w:val="20"/>
-          <w:lang w:val="fr-CH" w:bidi="ar-SA"/>
-        </w:rPr>
-      </w:pPr>
-      <w:r>
-        <w:rPr>
-          <w:rFonts w:ascii="Arial" w:hAnsi="Arial"/>
-          <w:bCs/>
-          <w:szCs w:val="20"/>
-          <w:lang w:val="fr-CH" w:bidi="ar-SA"/>
-        </w:rPr>
-        <w:t>Le résumé doit contenir :</w:t>
-      </w:r>
-    </w:p>
-    <w:p>
-      <w:pPr>
-        <w:pStyle w:val="Paragraphedeliste"/>
-        <w:numPr>
-          <w:ilvl w:val="0"/>
-          <w:numId w:val="2"/>
-        </w:numPr>
-        <w:rPr>
-          <w:rFonts w:ascii="Arial" w:hAnsi="Arial"/>
-          <w:bCs/>
-          <w:szCs w:val="20"/>
-          <w:lang w:val="fr-CH" w:bidi="ar-SA"/>
-        </w:rPr>
-      </w:pPr>
-      <w:r>
-        <w:rPr>
-          <w:rFonts w:ascii="Arial" w:hAnsi="Arial"/>
-          <w:bCs/>
-          <w:szCs w:val="20"/>
-          <w:lang w:val="fr-CH" w:bidi="ar-SA"/>
-        </w:rPr>
-        <w:t>D</w:t>
-      </w:r>
-      <w:r>
-        <w:rPr>
-          <w:rFonts w:ascii="Arial" w:hAnsi="Arial"/>
-          <w:bCs/>
-          <w:szCs w:val="20"/>
-          <w:lang w:val="fr-CH" w:bidi="ar-SA"/>
-        </w:rPr>
-        <w:t>élimitation et objectif du projet d’examen</w:t>
-      </w:r>
-    </w:p>
-    <w:p>
-      <w:pPr>
-        <w:pStyle w:val="Paragraphedeliste"/>
-        <w:numPr>
-          <w:ilvl w:val="0"/>
-          <w:numId w:val="2"/>
-        </w:numPr>
-        <w:rPr>
-          <w:rFonts w:ascii="Arial" w:hAnsi="Arial"/>
-          <w:bCs/>
-          <w:szCs w:val="20"/>
-          <w:lang w:val="fr-CH" w:bidi="ar-SA"/>
-        </w:rPr>
-      </w:pPr>
-      <w:r>
-        <w:rPr>
-          <w:rFonts w:ascii="Arial" w:hAnsi="Arial"/>
-          <w:bCs/>
-          <w:szCs w:val="20"/>
-          <w:lang w:val="fr-CH" w:bidi="ar-SA"/>
-        </w:rPr>
-        <w:t>Un graphique/schéma/image pertinent/-e</w:t>
-      </w:r>
-    </w:p>
-    <w:p>
-      <w:pPr>
-        <w:pStyle w:val="Paragraphedeliste"/>
-        <w:numPr>
-          <w:ilvl w:val="0"/>
-          <w:numId w:val="2"/>
-        </w:numPr>
-        <w:rPr>
-          <w:rFonts w:ascii="Arial" w:hAnsi="Arial"/>
-          <w:bCs/>
-          <w:szCs w:val="20"/>
-          <w:lang w:val="fr-CH" w:bidi="ar-SA"/>
-        </w:rPr>
-      </w:pPr>
-      <w:r>
-        <w:rPr>
-          <w:rFonts w:ascii="Arial" w:hAnsi="Arial"/>
-          <w:bCs/>
-          <w:lang w:val="fr-CH"/>
-        </w:rPr>
-        <w:t>Une description du travail et de la solution</w:t>
-      </w:r>
-    </w:p>
-    <w:p>
-      <w:pPr>
-        <w:pStyle w:val="Paragraphedeliste"/>
-        <w:numPr>
-          <w:ilvl w:val="0"/>
-          <w:numId w:val="2"/>
-        </w:numPr>
-        <w:rPr>
-          <w:rFonts w:ascii="Arial" w:hAnsi="Arial"/>
-          <w:bCs/>
-          <w:szCs w:val="20"/>
-          <w:lang w:val="fr-CH" w:bidi="ar-SA"/>
-        </w:rPr>
-      </w:pPr>
-      <w:r>
-        <w:rPr>
-          <w:rFonts w:ascii="Arial" w:hAnsi="Arial"/>
-          <w:bCs/>
-          <w:lang w:val="fr-CH"/>
-        </w:rPr>
-        <w:t>Faire au maximum 2 pages</w:t>
-      </w:r>
-    </w:p>
-    <w:p>
-      <w:pPr>
-        <w:pStyle w:val="Paragraphedeliste"/>
-        <w:ind w:left="0"/>
-        <w:rPr>
-          <w:rFonts w:ascii="Arial" w:hAnsi="Arial"/>
-          <w:bCs/>
-          <w:lang w:val="fr-CH"/>
-        </w:rPr>
-      </w:pPr>
-    </w:p>
-    <w:p>
-      <w:pPr>
-        <w:pStyle w:val="Paragraphedeliste"/>
-        <w:ind w:left="0"/>
-        <w:rPr>
-          <w:rFonts w:ascii="Arial" w:hAnsi="Arial"/>
-          <w:bCs/>
-          <w:i/>
-          <w:color w:val="1F497D"/>
-          <w:sz w:val="16"/>
-          <w:lang w:val="fr-CH"/>
-        </w:rPr>
-      </w:pPr>
-      <w:r>
-        <w:rPr>
-          <w:rFonts w:ascii="Arial" w:hAnsi="Arial"/>
-          <w:bCs/>
-          <w:i/>
-          <w:color w:val="1F497D"/>
-          <w:sz w:val="16"/>
-          <w:lang w:val="fr-CH"/>
-        </w:rPr>
-        <w:t xml:space="preserve">L’objectif de ce résumé est de démontrer les compétences d’un/-e informaticien/-ne CFC à la fin de son apprentissage. Portez attention à ne dévoiler aucun secret d’entreprise ! Le résumé fera également partie des documents évalués par les experts avec le/la supérieur/-e professionnel/-le après la présentation du projet. Une version papier sera imprimée en trois exemplaires et remise aux experts ainsi qu’au/à la supérieur/-e professionnel au début de la présentation. Le candidat </w:t>
-      </w:r>
-      <w:r>
-        <w:rPr>
-          <w:rFonts w:ascii="Arial" w:hAnsi="Arial"/>
-          <w:bCs/>
-          <w:i/>
-          <w:color w:val="1F497D"/>
-          <w:sz w:val="16"/>
-          <w:lang w:val="fr-CH"/>
-        </w:rPr>
-        <w:t>enverra l</w:t>
-      </w:r>
-      <w:r>
-        <w:rPr>
-          <w:rFonts w:ascii="Arial" w:hAnsi="Arial"/>
-          <w:bCs/>
-          <w:i/>
-          <w:color w:val="1F497D"/>
-          <w:sz w:val="16"/>
-          <w:lang w:val="fr-CH"/>
-        </w:rPr>
-        <w:t>e Web-</w:t>
-      </w:r>
-      <w:proofErr w:type="spellStart"/>
-      <w:r>
-        <w:rPr>
-          <w:rFonts w:ascii="Arial" w:hAnsi="Arial"/>
-          <w:bCs/>
-          <w:i/>
-          <w:color w:val="1F497D"/>
-          <w:sz w:val="16"/>
-          <w:lang w:val="fr-CH"/>
-        </w:rPr>
-        <w:t>Summary</w:t>
-      </w:r>
-      <w:proofErr w:type="spellEnd"/>
-      <w:r>
-        <w:rPr>
-          <w:rFonts w:ascii="Arial" w:hAnsi="Arial"/>
-          <w:bCs/>
-          <w:i/>
-          <w:color w:val="1F497D"/>
-          <w:sz w:val="16"/>
-          <w:lang w:val="fr-CH"/>
-        </w:rPr>
-        <w:t xml:space="preserve"> </w:t>
-      </w:r>
-      <w:r>
-        <w:rPr>
-          <w:rFonts w:ascii="Arial" w:hAnsi="Arial"/>
-          <w:bCs/>
-          <w:i/>
-          <w:color w:val="1F497D"/>
-          <w:sz w:val="16"/>
-          <w:lang w:val="fr-CH"/>
-        </w:rPr>
-        <w:t xml:space="preserve">par </w:t>
-      </w:r>
-      <w:proofErr w:type="gramStart"/>
-      <w:r>
-        <w:rPr>
-          <w:rFonts w:ascii="Arial" w:hAnsi="Arial"/>
-          <w:bCs/>
-          <w:i/>
-          <w:color w:val="1F497D"/>
-          <w:sz w:val="16"/>
-          <w:lang w:val="fr-CH"/>
-        </w:rPr>
-        <w:t>e-mail</w:t>
-      </w:r>
-      <w:proofErr w:type="gramEnd"/>
-      <w:r>
-        <w:rPr>
-          <w:rFonts w:ascii="Arial" w:hAnsi="Arial"/>
-          <w:bCs/>
-          <w:i/>
-          <w:color w:val="1F497D"/>
-          <w:sz w:val="16"/>
-          <w:lang w:val="fr-CH"/>
-        </w:rPr>
-        <w:t xml:space="preserve"> aux experts au plus tard deux jours</w:t>
-      </w:r>
-      <w:r>
-        <w:rPr>
-          <w:rFonts w:ascii="Arial" w:hAnsi="Arial"/>
-          <w:bCs/>
-          <w:i/>
-          <w:color w:val="1F497D"/>
-          <w:sz w:val="16"/>
-          <w:lang w:val="fr-CH"/>
-        </w:rPr>
-        <w:t xml:space="preserve"> avant la présentation du projet. </w:t>
-      </w:r>
-    </w:p>
-    <w:p>
-      <w:pPr>
-        <w:pStyle w:val="Paragraphedeliste"/>
-        <w:ind w:left="0"/>
-        <w:rPr>
-          <w:rFonts w:ascii="Arial" w:hAnsi="Arial"/>
-          <w:bCs/>
-          <w:i/>
-          <w:color w:val="1F497D"/>
-          <w:sz w:val="16"/>
-          <w:lang w:val="fr-CH"/>
-        </w:rPr>
-      </w:pPr>
-    </w:p>
-    <w:p>
-      <w:pPr>
-        <w:pStyle w:val="Paragraphedeliste"/>
-        <w:ind w:left="0"/>
-        <w:rPr>
-          <w:rFonts w:ascii="Arial" w:hAnsi="Arial"/>
-          <w:bCs/>
-          <w:i/>
-          <w:color w:val="1F497D"/>
-          <w:sz w:val="16"/>
-          <w:lang w:val="fr-CH"/>
-        </w:rPr>
-      </w:pPr>
-      <w:r>
-        <w:rPr>
-          <w:rFonts w:ascii="Arial" w:hAnsi="Arial"/>
-          <w:bCs/>
-          <w:i/>
-          <w:color w:val="1F497D"/>
-          <w:sz w:val="16"/>
-          <w:lang w:val="fr-CH"/>
-        </w:rPr>
-        <w:t>Exemple de structure :</w:t>
-      </w:r>
-    </w:p>
     <w:p>
       <w:pPr>
         <w:numPr>
@@ -335,6 +32,19 @@
     </w:p>
     <w:p>
       <w:pPr>
+        <w:rPr>
+          <w:lang w:val="fr-CH" w:eastAsia="fr-CH"/>
+        </w:rPr>
+      </w:pPr>
+      <w:r>
+        <w:rPr>
+          <w:lang w:val="fr-CH" w:eastAsia="fr-CH"/>
+        </w:rPr>
+        <w:t>Développement d’une application web simple et sécurisée pour le contrôle à distance d’un robot éducatif</w:t>
+      </w:r>
+    </w:p>
+    <w:p>
+      <w:pPr>
         <w:autoSpaceDE w:val="0"/>
         <w:autoSpaceDN w:val="0"/>
         <w:adjustRightInd w:val="0"/>
@@ -403,36 +113,50 @@
     </w:p>
     <w:p>
       <w:pPr>
-        <w:numPr>
-          <w:ilvl w:val="1"/>
-          <w:numId w:val="2"/>
-        </w:numPr>
-        <w:autoSpaceDE w:val="0"/>
-        <w:autoSpaceDN w:val="0"/>
-        <w:adjustRightInd w:val="0"/>
-        <w:rPr>
-          <w:rFonts w:cs="Arial"/>
-          <w:szCs w:val="22"/>
-          <w:lang w:val="fr-CH" w:eastAsia="fr-CH"/>
-        </w:rPr>
-      </w:pPr>
-      <w:proofErr w:type="gramStart"/>
-      <w:r>
-        <w:rPr>
-          <w:rFonts w:cs="Arial"/>
-          <w:szCs w:val="22"/>
-          <w:lang w:val="fr-CH" w:eastAsia="fr-CH"/>
-        </w:rPr>
-        <w:t>pour</w:t>
-      </w:r>
-      <w:proofErr w:type="gramEnd"/>
-      <w:r>
-        <w:rPr>
-          <w:rFonts w:cs="Arial"/>
-          <w:szCs w:val="22"/>
-          <w:lang w:val="fr-CH" w:eastAsia="fr-CH"/>
-        </w:rPr>
-        <w:t xml:space="preserve"> quel processus doit-on développer une (nouvelle) solution ?</w:t>
+        <w:rPr>
+          <w:lang w:val="fr-CH" w:eastAsia="fr-CH"/>
+        </w:rPr>
+      </w:pPr>
+      <w:r>
+        <w:rPr>
+          <w:lang w:val="fr-CH" w:eastAsia="fr-CH"/>
+        </w:rPr>
+        <w:t>Dans le cadre de cours, de démonstrations et d’ateliers de découverte, des enseignants et animateurs utilisent le Phidget Rover Kit, un petit robot éducatif.</w:t>
+      </w:r>
+    </w:p>
+    <w:p>
+      <w:pPr>
+        <w:rPr>
+          <w:lang w:val="fr-CH" w:eastAsia="fr-CH"/>
+        </w:rPr>
+      </w:pPr>
+      <w:r>
+        <w:rPr>
+          <w:lang w:val="fr-CH" w:eastAsia="fr-CH"/>
+        </w:rPr>
+        <w:t>L’utilisation se fait généralement dans un environnement scolaire (réseau interne d’une école ou salle dédiée).</w:t>
+      </w:r>
+    </w:p>
+    <w:p>
+      <w:pPr>
+        <w:rPr>
+          <w:lang w:val="fr-CH" w:eastAsia="fr-CH"/>
+        </w:rPr>
+      </w:pPr>
+    </w:p>
+    <w:p>
+      <w:pPr>
+        <w:rPr>
+          <w:b/>
+          <w:bCs/>
+          <w:lang w:val="fr-CH" w:eastAsia="fr-CH"/>
+        </w:rPr>
+      </w:pPr>
+      <w:r>
+        <w:rPr>
+          <w:lang w:val="fr-CH" w:eastAsia="fr-CH"/>
+        </w:rPr>
+        <w:t>Le public cible est composé d’enseignants, d’élèves et de personnes en démonstration ne disposant pas forcément de connaissances techniques approfondies. Il est donc essentiel que la solution soit simple, claire, rassurante et fiable.</w:t>
       </w:r>
     </w:p>
     <w:p>
@@ -465,10 +189,150 @@
     </w:p>
     <w:p>
       <w:pPr>
+        <w:rPr>
+          <w:lang w:val="fr-CH" w:eastAsia="fr-CH"/>
+        </w:rPr>
+      </w:pPr>
+      <w:r>
+        <w:rPr>
+          <w:lang w:val="fr-CH" w:eastAsia="fr-CH"/>
+        </w:rPr>
+        <w:t>Avant ce projet, le pilotage du robot nécessitait :</w:t>
+      </w:r>
+    </w:p>
+    <w:p>
+      <w:pPr>
+        <w:pStyle w:val="Listenabsatz"/>
         <w:numPr>
-          <w:ilvl w:val="1"/>
-          <w:numId w:val="2"/>
+          <w:ilvl w:val="0"/>
+          <w:numId w:val="6"/>
         </w:numPr>
+        <w:rPr>
+          <w:lang w:val="fr-CH" w:eastAsia="fr-CH"/>
+        </w:rPr>
+      </w:pPr>
+      <w:r>
+        <w:rPr>
+          <w:lang w:val="fr-CH" w:eastAsia="fr-CH"/>
+        </w:rPr>
+        <w:t>D</w:t>
+      </w:r>
+      <w:r>
+        <w:rPr>
+          <w:lang w:val="fr-CH" w:eastAsia="fr-CH"/>
+        </w:rPr>
+        <w:t>es outils techniques peu intuitifs</w:t>
+      </w:r>
+    </w:p>
+    <w:p>
+      <w:pPr>
+        <w:pStyle w:val="Listenabsatz"/>
+        <w:numPr>
+          <w:ilvl w:val="0"/>
+          <w:numId w:val="6"/>
+        </w:numPr>
+        <w:rPr>
+          <w:lang w:val="de-CH" w:eastAsia="fr-CH"/>
+        </w:rPr>
+      </w:pPr>
+      <w:r>
+        <w:rPr>
+          <w:lang w:val="de-CH" w:eastAsia="fr-CH"/>
+        </w:rPr>
+        <w:t>D</w:t>
+      </w:r>
+      <w:r>
+        <w:rPr>
+          <w:lang w:val="de-CH" w:eastAsia="fr-CH"/>
+        </w:rPr>
+        <w:t xml:space="preserve">es </w:t>
+      </w:r>
+      <w:proofErr w:type="spellStart"/>
+      <w:r>
+        <w:rPr>
+          <w:lang w:val="de-CH" w:eastAsia="fr-CH"/>
+        </w:rPr>
+        <w:t>connaissances</w:t>
+      </w:r>
+      <w:proofErr w:type="spellEnd"/>
+      <w:r>
+        <w:rPr>
+          <w:lang w:val="de-CH" w:eastAsia="fr-CH"/>
+        </w:rPr>
+        <w:t xml:space="preserve"> </w:t>
+      </w:r>
+      <w:proofErr w:type="spellStart"/>
+      <w:r>
+        <w:rPr>
+          <w:lang w:val="de-CH" w:eastAsia="fr-CH"/>
+        </w:rPr>
+        <w:t>spécifiques</w:t>
+      </w:r>
+      <w:proofErr w:type="spellEnd"/>
+    </w:p>
+    <w:p>
+      <w:pPr>
+        <w:pStyle w:val="Listenabsatz"/>
+        <w:numPr>
+          <w:ilvl w:val="0"/>
+          <w:numId w:val="6"/>
+        </w:numPr>
+        <w:rPr>
+          <w:lang w:val="fr-CH" w:eastAsia="fr-CH"/>
+        </w:rPr>
+      </w:pPr>
+      <w:r>
+        <w:rPr>
+          <w:lang w:val="fr-CH" w:eastAsia="fr-CH"/>
+        </w:rPr>
+        <w:t>U</w:t>
+      </w:r>
+      <w:r>
+        <w:rPr>
+          <w:lang w:val="fr-CH" w:eastAsia="fr-CH"/>
+        </w:rPr>
+        <w:t>n temps de mise en route relativement long</w:t>
+      </w:r>
+    </w:p>
+    <w:p>
+      <w:pPr>
+        <w:pStyle w:val="Listenabsatz"/>
+        <w:numPr>
+          <w:ilvl w:val="0"/>
+          <w:numId w:val="6"/>
+        </w:numPr>
+        <w:rPr>
+          <w:lang w:val="fr-CH" w:eastAsia="fr-CH"/>
+        </w:rPr>
+      </w:pPr>
+      <w:r>
+        <w:rPr>
+          <w:lang w:val="fr-CH" w:eastAsia="fr-CH"/>
+        </w:rPr>
+        <w:t>U</w:t>
+      </w:r>
+      <w:r>
+        <w:rPr>
+          <w:lang w:val="fr-CH" w:eastAsia="fr-CH"/>
+        </w:rPr>
+        <w:t>ne assistance technique fréquente pendant les séances</w:t>
+      </w:r>
+    </w:p>
+    <w:p>
+      <w:pPr>
+        <w:rPr>
+          <w:lang w:val="fr-CH" w:eastAsia="fr-CH"/>
+        </w:rPr>
+      </w:pPr>
+      <w:r>
+        <w:rPr>
+          <w:lang w:val="fr-CH" w:eastAsia="fr-CH"/>
+        </w:rPr>
+        <w:t>Cela compliquait l’utilisation en classe et réduisait le temps effectif dédié aux activités pédagogiques.</w:t>
+      </w:r>
+    </w:p>
+    <w:p>
+      <w:pPr>
         <w:autoSpaceDE w:val="0"/>
         <w:autoSpaceDN w:val="0"/>
         <w:adjustRightInd w:val="0"/>
@@ -478,24 +342,6 @@
           <w:lang w:val="fr-CH" w:eastAsia="fr-CH"/>
         </w:rPr>
       </w:pPr>
-      <w:proofErr w:type="gramStart"/>
-      <w:r>
-        <w:rPr>
-          <w:rFonts w:cs="Arial"/>
-          <w:szCs w:val="22"/>
-          <w:lang w:val="fr-CH" w:eastAsia="fr-CH"/>
-        </w:rPr>
-        <w:t>solution</w:t>
-      </w:r>
-      <w:proofErr w:type="gramEnd"/>
-      <w:r>
-        <w:rPr>
-          <w:rFonts w:cs="Arial"/>
-          <w:szCs w:val="22"/>
-          <w:lang w:val="fr-CH" w:eastAsia="fr-CH"/>
-        </w:rPr>
-        <w:t xml:space="preserve"> actuelle</w:t>
-      </w:r>
     </w:p>
     <w:p>
       <w:pPr>
@@ -527,54 +373,124 @@
     </w:p>
     <w:p>
       <w:pPr>
+        <w:rPr>
+          <w:lang w:val="fr-CH" w:eastAsia="fr-CH"/>
+        </w:rPr>
+      </w:pPr>
+      <w:r>
+        <w:rPr>
+          <w:lang w:val="fr-CH" w:eastAsia="fr-CH"/>
+        </w:rPr>
+        <w:t>L’objectif du projet est de développer une application web accessible depuis un navigateur, permettant de :</w:t>
+      </w:r>
+    </w:p>
+    <w:p>
+      <w:pPr>
+        <w:pStyle w:val="Listenabsatz"/>
         <w:numPr>
-          <w:ilvl w:val="1"/>
-          <w:numId w:val="2"/>
+          <w:ilvl w:val="0"/>
+          <w:numId w:val="7"/>
         </w:numPr>
-        <w:autoSpaceDE w:val="0"/>
-        <w:autoSpaceDN w:val="0"/>
-        <w:adjustRightInd w:val="0"/>
-        <w:rPr>
-          <w:rFonts w:cs="Arial"/>
-          <w:szCs w:val="22"/>
-          <w:lang w:val="fr-CH" w:eastAsia="fr-CH"/>
-        </w:rPr>
-      </w:pPr>
-      <w:proofErr w:type="gramStart"/>
-      <w:r>
-        <w:rPr>
-          <w:rFonts w:cs="Arial"/>
-          <w:szCs w:val="22"/>
-          <w:lang w:val="fr-CH" w:eastAsia="fr-CH"/>
-        </w:rPr>
-        <w:t>qu’est</w:t>
-      </w:r>
-      <w:proofErr w:type="gramEnd"/>
-      <w:r>
-        <w:rPr>
-          <w:rFonts w:cs="Arial"/>
-          <w:szCs w:val="22"/>
-          <w:lang w:val="fr-CH" w:eastAsia="fr-CH"/>
-        </w:rPr>
-        <w:t xml:space="preserve">-ce qui doit être atteint, </w:t>
-      </w:r>
-      <w:proofErr w:type="gramStart"/>
-      <w:r>
-        <w:rPr>
-          <w:rFonts w:cs="Arial"/>
-          <w:szCs w:val="22"/>
-          <w:lang w:val="fr-CH" w:eastAsia="fr-CH"/>
-        </w:rPr>
-        <w:t>qu’apporte la</w:t>
-      </w:r>
-      <w:proofErr w:type="gramEnd"/>
-      <w:r>
-        <w:rPr>
-          <w:rFonts w:cs="Arial"/>
-          <w:szCs w:val="22"/>
-          <w:lang w:val="fr-CH" w:eastAsia="fr-CH"/>
-        </w:rPr>
-        <w:t xml:space="preserve"> (nouvelle) solution ?</w:t>
+        <w:rPr>
+          <w:lang w:val="fr-CH" w:eastAsia="fr-CH"/>
+        </w:rPr>
+      </w:pPr>
+      <w:r>
+        <w:rPr>
+          <w:lang w:val="fr-CH" w:eastAsia="fr-CH"/>
+        </w:rPr>
+        <w:t>Contrôler</w:t>
+      </w:r>
+      <w:r>
+        <w:rPr>
+          <w:lang w:val="fr-CH" w:eastAsia="fr-CH"/>
+        </w:rPr>
+        <w:t xml:space="preserve"> le robot Phidget Rover Kit à distance (avancer, reculer, tourner, arrêter)</w:t>
+      </w:r>
+    </w:p>
+    <w:p>
+      <w:pPr>
+        <w:pStyle w:val="Listenabsatz"/>
+        <w:numPr>
+          <w:ilvl w:val="0"/>
+          <w:numId w:val="7"/>
+        </w:numPr>
+        <w:rPr>
+          <w:lang w:val="fr-CH" w:eastAsia="fr-CH"/>
+        </w:rPr>
+      </w:pPr>
+      <w:r>
+        <w:rPr>
+          <w:lang w:val="fr-CH" w:eastAsia="fr-CH"/>
+        </w:rPr>
+        <w:t>Visualiser</w:t>
+      </w:r>
+      <w:r>
+        <w:rPr>
+          <w:lang w:val="fr-CH" w:eastAsia="fr-CH"/>
+        </w:rPr>
+        <w:t xml:space="preserve"> des informations essentielles (état de connexion, niveau de batterie si disponible)</w:t>
+      </w:r>
+    </w:p>
+    <w:p>
+      <w:pPr>
+        <w:pStyle w:val="Listenabsatz"/>
+        <w:numPr>
+          <w:ilvl w:val="0"/>
+          <w:numId w:val="7"/>
+        </w:numPr>
+        <w:rPr>
+          <w:lang w:val="fr-CH" w:eastAsia="fr-CH"/>
+        </w:rPr>
+      </w:pPr>
+      <w:r>
+        <w:rPr>
+          <w:lang w:val="fr-CH" w:eastAsia="fr-CH"/>
+        </w:rPr>
+        <w:t>Garantir</w:t>
+      </w:r>
+      <w:r>
+        <w:rPr>
+          <w:lang w:val="fr-CH" w:eastAsia="fr-CH"/>
+        </w:rPr>
+        <w:t xml:space="preserve"> une utilisation sécurisée grâce à un bouton d’arrêt d’urgence visible en permanence</w:t>
+      </w:r>
+    </w:p>
+    <w:p>
+      <w:pPr>
+        <w:pStyle w:val="Listenabsatz"/>
+        <w:numPr>
+          <w:ilvl w:val="0"/>
+          <w:numId w:val="7"/>
+        </w:numPr>
+        <w:rPr>
+          <w:lang w:val="fr-CH" w:eastAsia="fr-CH"/>
+        </w:rPr>
+      </w:pPr>
+      <w:r>
+        <w:rPr>
+          <w:lang w:val="fr-CH" w:eastAsia="fr-CH"/>
+        </w:rPr>
+        <w:t>Réduire</w:t>
+      </w:r>
+      <w:r>
+        <w:rPr>
+          <w:lang w:val="fr-CH" w:eastAsia="fr-CH"/>
+        </w:rPr>
+        <w:t xml:space="preserve"> le temps de préparation et le besoin de support technique</w:t>
+      </w:r>
+    </w:p>
+    <w:p>
+      <w:pPr>
+        <w:rPr>
+          <w:lang w:val="fr-CH" w:eastAsia="fr-CH"/>
+        </w:rPr>
+      </w:pPr>
+      <w:r>
+        <w:rPr>
+          <w:lang w:val="fr-CH" w:eastAsia="fr-CH"/>
+        </w:rPr>
+        <w:t>La solution doit améliorer l’expérience utilisateur, faciliter l’usage en classe et être rapidement prise en main (moins de 5 minutes).</w:t>
       </w:r>
     </w:p>
     <w:p>
@@ -622,6 +538,224 @@
     </w:p>
     <w:p>
       <w:pPr>
+        <w:rPr>
+          <w:lang w:val="fr-CH" w:eastAsia="fr-CH"/>
+        </w:rPr>
+      </w:pPr>
+      <w:r>
+        <w:rPr>
+          <w:lang w:val="fr-CH" w:eastAsia="fr-CH"/>
+        </w:rPr>
+        <w:t>Le schéma ci-dessus représente l’architecture générale de la solution développée.</w:t>
+      </w:r>
+    </w:p>
+    <w:p>
+      <w:pPr>
+        <w:rPr>
+          <w:lang w:val="fr-CH" w:eastAsia="fr-CH"/>
+        </w:rPr>
+      </w:pPr>
+    </w:p>
+    <w:p>
+      <w:pPr>
+        <w:rPr>
+          <w:lang w:val="fr-CH" w:eastAsia="fr-CH"/>
+        </w:rPr>
+      </w:pPr>
+      <w:r>
+        <w:rPr>
+          <w:lang w:val="fr-CH" w:eastAsia="fr-CH"/>
+        </w:rPr>
+        <w:t>Le Frontend, réalisé en HTML, CSS et JavaScript, s’exécute dans un navigateur web sur l’ordinateur de l’utilisateur. Il affiche l’interface utilisateur et permet d’envoyer les commandes de pilotage du robot (avancer, reculer, tourner, arrêt).</w:t>
+      </w:r>
+    </w:p>
+    <w:p>
+      <w:pPr>
+        <w:rPr>
+          <w:lang w:val="fr-CH" w:eastAsia="fr-CH"/>
+        </w:rPr>
+      </w:pPr>
+    </w:p>
+    <w:p>
+      <w:pPr>
+        <w:rPr>
+          <w:lang w:val="fr-CH" w:eastAsia="fr-CH"/>
+        </w:rPr>
+      </w:pPr>
+      <w:r>
+        <w:rPr>
+          <w:lang w:val="fr-CH" w:eastAsia="fr-CH"/>
+        </w:rPr>
+        <w:t xml:space="preserve">La communication entre le Frontend et le Backend se fait via une connexion </w:t>
+      </w:r>
+      <w:proofErr w:type="spellStart"/>
+      <w:r>
+        <w:rPr>
+          <w:lang w:val="fr-CH" w:eastAsia="fr-CH"/>
+        </w:rPr>
+        <w:t>WebSocket</w:t>
+      </w:r>
+      <w:proofErr w:type="spellEnd"/>
+      <w:r>
+        <w:rPr>
+          <w:lang w:val="fr-CH" w:eastAsia="fr-CH"/>
+        </w:rPr>
+        <w:t xml:space="preserve"> sur le port 8080, ce qui permet un échange en temps réel des commandes et des informations d’état.</w:t>
+      </w:r>
+    </w:p>
+    <w:p>
+      <w:pPr>
+        <w:rPr>
+          <w:lang w:val="fr-CH" w:eastAsia="fr-CH"/>
+        </w:rPr>
+      </w:pPr>
+    </w:p>
+    <w:p>
+      <w:pPr>
+        <w:rPr>
+          <w:lang w:val="fr-CH" w:eastAsia="fr-CH"/>
+        </w:rPr>
+      </w:pPr>
+      <w:r>
+        <w:rPr>
+          <w:lang w:val="fr-CH" w:eastAsia="fr-CH"/>
+        </w:rPr>
+        <w:t xml:space="preserve">Le Backend est responsable de la logique et du traitement des commandes. Il reçoit les actions de l’utilisateur, les valide et les transmet au robot. Il communique avec le </w:t>
+      </w:r>
+      <w:proofErr w:type="spellStart"/>
+      <w:r>
+        <w:rPr>
+          <w:lang w:val="fr-CH" w:eastAsia="fr-CH"/>
+        </w:rPr>
+        <w:lastRenderedPageBreak/>
+        <w:t>PhidgetHUB</w:t>
+      </w:r>
+      <w:proofErr w:type="spellEnd"/>
+      <w:r>
+        <w:rPr>
+          <w:lang w:val="fr-CH" w:eastAsia="fr-CH"/>
+        </w:rPr>
+        <w:t xml:space="preserve"> via le port 5661, lequel assure la liaison directe avec le Phidget Rover Kit sur le réseau local.</w:t>
+      </w:r>
+    </w:p>
+    <w:p>
+      <w:pPr>
+        <w:rPr>
+          <w:lang w:val="fr-CH" w:eastAsia="fr-CH"/>
+        </w:rPr>
+      </w:pPr>
+    </w:p>
+    <w:p>
+      <w:pPr>
+        <w:rPr>
+          <w:lang w:val="fr-CH" w:eastAsia="fr-CH"/>
+        </w:rPr>
+      </w:pPr>
+      <w:r>
+        <w:rPr>
+          <w:lang w:val="fr-CH" w:eastAsia="fr-CH"/>
+        </w:rPr>
+        <w:t>Cette architecture permet une séparation claire entre l’interface utilisateur et la logique métier, garantissant une solution simple, fiable et adaptée à un usage pédagogique.</w:t>
+      </w:r>
+    </w:p>
+    <w:p>
+      <w:pPr>
+        <w:autoSpaceDE w:val="0"/>
+        <w:autoSpaceDN w:val="0"/>
+        <w:adjustRightInd w:val="0"/>
+        <w:ind w:left="720"/>
+        <w:rPr>
+          <w:rFonts w:cs="Arial"/>
+          <w:b/>
+          <w:bCs/>
+          <w:szCs w:val="22"/>
+          <w:lang w:val="fr-CH" w:eastAsia="fr-CH"/>
+        </w:rPr>
+      </w:pPr>
+    </w:p>
+    <w:p>
+      <w:pPr>
+        <w:autoSpaceDE w:val="0"/>
+        <w:autoSpaceDN w:val="0"/>
+        <w:adjustRightInd w:val="0"/>
+        <w:ind w:left="720"/>
+        <w:rPr>
+          <w:rFonts w:cs="Arial"/>
+          <w:b/>
+          <w:bCs/>
+          <w:szCs w:val="22"/>
+          <w:lang w:val="fr-CH" w:eastAsia="fr-CH"/>
+        </w:rPr>
+      </w:pPr>
+      <w:r>
+        <w:rPr>
+          <w:noProof/>
+          <w:lang w:val="fr-CH"/>
+        </w:rPr>
+        <w:drawing>
+          <wp:inline distT="0" distB="0" distL="0" distR="0" wp14:anchorId="66FBC9B3" wp14:editId="6475B6E2">
+            <wp:extent cx="5760085" cy="5420360"/>
+            <wp:effectExtent l="0" t="0" r="0" b="8890"/>
+            <wp:docPr id="750100025" name="Image 1" descr="Une image contenant texte, capture d’écran, diagramme, Police"/>
+            <wp:cNvGraphicFramePr>
+              <a:graphicFrameLocks xmlns:a="http://schemas.openxmlformats.org/drawingml/2006/main" noChangeAspect="1"/>
+            </wp:cNvGraphicFramePr>
+            <a:graphic xmlns:a="http://schemas.openxmlformats.org/drawingml/2006/main">
+              <a:graphicData uri="http://schemas.openxmlformats.org/drawingml/2006/picture">
+                <pic:pic xmlns:pic="http://schemas.openxmlformats.org/drawingml/2006/picture">
+                  <pic:nvPicPr>
+                    <pic:cNvPr id="750100025" name="Image 1" descr="Une image contenant texte, capture d’écran, diagramme, Police"/>
+                    <pic:cNvPicPr/>
+                  </pic:nvPicPr>
+                  <pic:blipFill>
+                    <a:blip r:embed="rId10"/>
+                    <a:stretch>
+                      <a:fillRect/>
+                    </a:stretch>
+                  </pic:blipFill>
+                  <pic:spPr>
+                    <a:xfrm>
+                      <a:off x="0" y="0"/>
+                      <a:ext cx="5760085" cy="5420360"/>
+                    </a:xfrm>
+                    <a:prstGeom prst="rect">
+                      <a:avLst/>
+                    </a:prstGeom>
+                  </pic:spPr>
+                </pic:pic>
+              </a:graphicData>
+            </a:graphic>
+          </wp:inline>
+        </w:drawing>
+      </w:r>
+      <w:r>
+        <w:rPr>
+          <w:rFonts w:cs="Arial"/>
+          <w:b/>
+          <w:bCs/>
+          <w:szCs w:val="22"/>
+          <w:lang w:val="fr-CH" w:eastAsia="fr-CH"/>
+        </w:rPr>
+        <w:br w:type="page"/>
+      </w:r>
+    </w:p>
+    <w:p>
+      <w:pPr>
+        <w:autoSpaceDE w:val="0"/>
+        <w:autoSpaceDN w:val="0"/>
+        <w:adjustRightInd w:val="0"/>
+        <w:ind w:left="720"/>
+        <w:rPr>
+          <w:rFonts w:cs="Arial"/>
+          <w:b/>
+          <w:bCs/>
+          <w:szCs w:val="22"/>
+          <w:lang w:val="fr-CH" w:eastAsia="fr-CH"/>
+        </w:rPr>
+      </w:pPr>
+    </w:p>
+    <w:p>
+      <w:pPr>
         <w:autoSpaceDE w:val="0"/>
         <w:autoSpaceDN w:val="0"/>
         <w:adjustRightInd w:val="0"/>
@@ -693,37 +827,158 @@
     </w:p>
     <w:p>
       <w:pPr>
+        <w:rPr>
+          <w:lang w:val="fr-CH" w:eastAsia="fr-CH"/>
+        </w:rPr>
+      </w:pPr>
+      <w:r>
+        <w:rPr>
+          <w:lang w:val="fr-CH" w:eastAsia="fr-CH"/>
+        </w:rPr>
+        <w:t>Le projet a été conçu en mettant l’accent sur :</w:t>
+      </w:r>
+    </w:p>
+    <w:p>
+      <w:pPr>
+        <w:pStyle w:val="Listenabsatz"/>
         <w:numPr>
-          <w:ilvl w:val="1"/>
-          <w:numId w:val="2"/>
+          <w:ilvl w:val="0"/>
+          <w:numId w:val="8"/>
         </w:numPr>
+        <w:rPr>
+          <w:lang w:val="fr-CH" w:eastAsia="fr-CH"/>
+        </w:rPr>
+      </w:pPr>
+      <w:r>
+        <w:rPr>
+          <w:lang w:val="fr-CH" w:eastAsia="fr-CH"/>
+        </w:rPr>
+        <w:t>La</w:t>
+      </w:r>
+      <w:r>
+        <w:rPr>
+          <w:lang w:val="fr-CH" w:eastAsia="fr-CH"/>
+        </w:rPr>
+        <w:t xml:space="preserve"> simplicité de l’interface utilisateur,</w:t>
+      </w:r>
+    </w:p>
+    <w:p>
+      <w:pPr>
+        <w:pStyle w:val="Listenabsatz"/>
+        <w:numPr>
+          <w:ilvl w:val="0"/>
+          <w:numId w:val="8"/>
+        </w:numPr>
+        <w:rPr>
+          <w:lang w:val="fr-CH" w:eastAsia="fr-CH"/>
+        </w:rPr>
+      </w:pPr>
+      <w:r>
+        <w:rPr>
+          <w:lang w:val="fr-CH" w:eastAsia="fr-CH"/>
+        </w:rPr>
+        <w:t>La</w:t>
+      </w:r>
+      <w:r>
+        <w:rPr>
+          <w:lang w:val="fr-CH" w:eastAsia="fr-CH"/>
+        </w:rPr>
+        <w:t xml:space="preserve"> lisibilité sur un écran de classe ou un projecteur,</w:t>
+      </w:r>
+    </w:p>
+    <w:p>
+      <w:pPr>
+        <w:pStyle w:val="Listenabsatz"/>
+        <w:numPr>
+          <w:ilvl w:val="0"/>
+          <w:numId w:val="8"/>
+        </w:numPr>
+        <w:rPr>
+          <w:lang w:val="fr-CH" w:eastAsia="fr-CH"/>
+        </w:rPr>
+      </w:pPr>
+      <w:r>
+        <w:rPr>
+          <w:lang w:val="fr-CH" w:eastAsia="fr-CH"/>
+        </w:rPr>
+        <w:t>La</w:t>
+      </w:r>
+      <w:r>
+        <w:rPr>
+          <w:lang w:val="fr-CH" w:eastAsia="fr-CH"/>
+        </w:rPr>
+        <w:t xml:space="preserve"> sécurité d’utilisation,</w:t>
+      </w:r>
+    </w:p>
+    <w:p>
+      <w:pPr>
+        <w:pStyle w:val="Listenabsatz"/>
+        <w:numPr>
+          <w:ilvl w:val="0"/>
+          <w:numId w:val="8"/>
+        </w:numPr>
+        <w:rPr>
+          <w:lang w:val="fr-CH" w:eastAsia="fr-CH"/>
+        </w:rPr>
+      </w:pPr>
+      <w:r>
+        <w:rPr>
+          <w:lang w:val="fr-CH" w:eastAsia="fr-CH"/>
+        </w:rPr>
+        <w:t>La</w:t>
+      </w:r>
+      <w:r>
+        <w:rPr>
+          <w:lang w:val="fr-CH" w:eastAsia="fr-CH"/>
+        </w:rPr>
+        <w:t xml:space="preserve"> fiabilité de la communication avec le robot.</w:t>
+      </w:r>
+    </w:p>
+    <w:p>
+      <w:pPr>
+        <w:pStyle w:val="Listenabsatz"/>
+        <w:numPr>
+          <w:ilvl w:val="0"/>
+          <w:numId w:val="8"/>
+        </w:numPr>
+        <w:rPr>
+          <w:lang w:val="fr-CH" w:eastAsia="fr-CH"/>
+        </w:rPr>
+      </w:pPr>
+      <w:r>
+        <w:rPr>
+          <w:lang w:val="fr-CH" w:eastAsia="fr-CH"/>
+        </w:rPr>
+        <w:t>Les fonctionnalités ont été volontairement limitées à l’essentiel afin d’éviter toute complexité inutile.</w:t>
+      </w:r>
+    </w:p>
+    <w:p>
+      <w:pPr>
+        <w:rPr>
+          <w:lang w:val="fr-CH" w:eastAsia="fr-CH"/>
+        </w:rPr>
+      </w:pPr>
+      <w:r>
+        <w:rPr>
+          <w:lang w:val="fr-CH" w:eastAsia="fr-CH"/>
+        </w:rPr>
+        <w:t>Les choix techniques ont été guidés par les contraintes du projet (navigateur web, robot imposé, environnement scolaire) et documentés dans la documentation d’analyse et de réalisation.</w:t>
+      </w:r>
+    </w:p>
+    <w:p>
+      <w:pPr>
         <w:autoSpaceDE w:val="0"/>
         <w:autoSpaceDN w:val="0"/>
         <w:adjustRightInd w:val="0"/>
+        <w:ind w:left="1080"/>
         <w:rPr>
           <w:rFonts w:cs="Arial"/>
+          <w:b/>
+          <w:bCs/>
           <w:szCs w:val="22"/>
           <w:lang w:val="fr-CH" w:eastAsia="fr-CH"/>
         </w:rPr>
       </w:pPr>
-      <w:proofErr w:type="gramStart"/>
-      <w:r>
-        <w:rPr>
-          <w:rFonts w:cs="Arial"/>
-          <w:szCs w:val="22"/>
-          <w:lang w:val="fr-CH" w:eastAsia="fr-CH"/>
-        </w:rPr>
-        <w:t>explications</w:t>
-      </w:r>
-      <w:proofErr w:type="gramEnd"/>
-      <w:r>
-        <w:rPr>
-          <w:rFonts w:cs="Arial"/>
-          <w:szCs w:val="22"/>
-          <w:lang w:val="fr-CH" w:eastAsia="fr-CH"/>
-        </w:rPr>
-        <w:t>, idées de solution, choix, solution élaborée</w:t>
-      </w:r>
     </w:p>
     <w:p>
       <w:pPr>
@@ -755,32 +1010,319 @@
     </w:p>
     <w:p>
       <w:pPr>
-        <w:pStyle w:val="Paragraphedeliste"/>
+        <w:rPr>
+          <w:lang w:val="fr-CH" w:eastAsia="fr-CH"/>
+        </w:rPr>
+      </w:pPr>
+      <w:r>
+        <w:rPr>
+          <w:lang w:val="fr-CH" w:eastAsia="fr-CH"/>
+        </w:rPr>
+        <w:t>Le résultat du projet est :</w:t>
+      </w:r>
+    </w:p>
+    <w:p>
+      <w:pPr>
+        <w:pStyle w:val="Listenabsatz"/>
         <w:numPr>
-          <w:ilvl w:val="1"/>
-          <w:numId w:val="2"/>
+          <w:ilvl w:val="0"/>
+          <w:numId w:val="9"/>
         </w:numPr>
-        <w:spacing w:after="0"/>
-        <w:rPr>
-          <w:rFonts w:ascii="Arial" w:hAnsi="Arial" w:cs="Arial"/>
-          <w:lang w:val="fr-CH" w:eastAsia="fr-CH"/>
-        </w:rPr>
-      </w:pPr>
-      <w:proofErr w:type="gramStart"/>
-      <w:r>
-        <w:rPr>
-          <w:rFonts w:ascii="Arial" w:hAnsi="Arial" w:cs="Arial"/>
-          <w:lang w:val="fr-CH" w:eastAsia="fr-CH"/>
-        </w:rPr>
-        <w:t>qu’est</w:t>
-      </w:r>
-      <w:proofErr w:type="gramEnd"/>
-      <w:r>
-        <w:rPr>
-          <w:rFonts w:ascii="Arial" w:hAnsi="Arial" w:cs="Arial"/>
-          <w:lang w:val="fr-CH" w:eastAsia="fr-CH"/>
-        </w:rPr>
-        <w:t>-ce qui a été atteint, qu’est-ce qui ne l’est pas (encore), quelle est la suite envisagée</w:t>
+        <w:rPr>
+          <w:lang w:val="fr-CH" w:eastAsia="fr-CH"/>
+        </w:rPr>
+      </w:pPr>
+      <w:r>
+        <w:rPr>
+          <w:lang w:val="fr-CH" w:eastAsia="fr-CH"/>
+        </w:rPr>
+        <w:t>Une</w:t>
+      </w:r>
+      <w:r>
+        <w:rPr>
+          <w:lang w:val="fr-CH" w:eastAsia="fr-CH"/>
+        </w:rPr>
+        <w:t xml:space="preserve"> application web permettant de piloter le robot Phidget Rover Kit via des boutons clairs,</w:t>
+      </w:r>
+    </w:p>
+    <w:p>
+      <w:pPr>
+        <w:pStyle w:val="Listenabsatz"/>
+        <w:numPr>
+          <w:ilvl w:val="0"/>
+          <w:numId w:val="9"/>
+        </w:numPr>
+        <w:rPr>
+          <w:lang w:val="fr-CH" w:eastAsia="fr-CH"/>
+        </w:rPr>
+      </w:pPr>
+      <w:r>
+        <w:rPr>
+          <w:lang w:val="fr-CH" w:eastAsia="fr-CH"/>
+        </w:rPr>
+        <w:t>Un</w:t>
+      </w:r>
+      <w:r>
+        <w:rPr>
+          <w:lang w:val="fr-CH" w:eastAsia="fr-CH"/>
+        </w:rPr>
+        <w:t xml:space="preserve"> écran d’accueil indiquant l’état de connexion du robot,</w:t>
+      </w:r>
+    </w:p>
+    <w:p>
+      <w:pPr>
+        <w:pStyle w:val="Listenabsatz"/>
+        <w:numPr>
+          <w:ilvl w:val="0"/>
+          <w:numId w:val="9"/>
+        </w:numPr>
+        <w:rPr>
+          <w:lang w:val="fr-CH" w:eastAsia="fr-CH"/>
+        </w:rPr>
+      </w:pPr>
+      <w:r>
+        <w:rPr>
+          <w:lang w:val="fr-CH" w:eastAsia="fr-CH"/>
+        </w:rPr>
+        <w:t>Des</w:t>
+      </w:r>
+      <w:r>
+        <w:rPr>
+          <w:lang w:val="fr-CH" w:eastAsia="fr-CH"/>
+        </w:rPr>
+        <w:t xml:space="preserve"> réglages simples de vitesse (lente, moyenne, rapide),</w:t>
+      </w:r>
+    </w:p>
+    <w:p>
+      <w:pPr>
+        <w:pStyle w:val="Listenabsatz"/>
+        <w:numPr>
+          <w:ilvl w:val="0"/>
+          <w:numId w:val="9"/>
+        </w:numPr>
+        <w:rPr>
+          <w:lang w:val="fr-CH" w:eastAsia="fr-CH"/>
+        </w:rPr>
+      </w:pPr>
+      <w:r>
+        <w:rPr>
+          <w:lang w:val="fr-CH" w:eastAsia="fr-CH"/>
+        </w:rPr>
+        <w:t>Un</w:t>
+      </w:r>
+      <w:r>
+        <w:rPr>
+          <w:lang w:val="fr-CH" w:eastAsia="fr-CH"/>
+        </w:rPr>
+        <w:t xml:space="preserve"> bouton d’arrêt d’urgence toujours accessible,</w:t>
+      </w:r>
+    </w:p>
+    <w:p>
+      <w:pPr>
+        <w:pStyle w:val="Listenabsatz"/>
+        <w:numPr>
+          <w:ilvl w:val="0"/>
+          <w:numId w:val="9"/>
+        </w:numPr>
+        <w:rPr>
+          <w:lang w:val="fr-CH" w:eastAsia="fr-CH"/>
+        </w:rPr>
+      </w:pPr>
+      <w:r>
+        <w:rPr>
+          <w:lang w:val="fr-CH" w:eastAsia="fr-CH"/>
+        </w:rPr>
+        <w:t>Une</w:t>
+      </w:r>
+      <w:r>
+        <w:rPr>
+          <w:lang w:val="fr-CH" w:eastAsia="fr-CH"/>
+        </w:rPr>
+        <w:t xml:space="preserve"> page d’aide concise expliquant l’utilisation et les règles de sécurité.</w:t>
+      </w:r>
+    </w:p>
+    <w:p>
+      <w:pPr>
+        <w:rPr>
+          <w:lang w:val="fr-CH" w:eastAsia="fr-CH"/>
+        </w:rPr>
+      </w:pPr>
+      <w:r>
+        <w:rPr>
+          <w:lang w:val="fr-CH" w:eastAsia="fr-CH"/>
+        </w:rPr>
+        <w:t>Les objectifs principaux ont été atteints :</w:t>
+      </w:r>
+    </w:p>
+    <w:p>
+      <w:pPr>
+        <w:rPr>
+          <w:lang w:val="fr-CH" w:eastAsia="fr-CH"/>
+        </w:rPr>
+      </w:pPr>
+    </w:p>
+    <w:p>
+      <w:pPr>
+        <w:pStyle w:val="Listenabsatz"/>
+        <w:numPr>
+          <w:ilvl w:val="0"/>
+          <w:numId w:val="10"/>
+        </w:numPr>
+        <w:rPr>
+          <w:lang w:val="fr-CH" w:eastAsia="fr-CH"/>
+        </w:rPr>
+      </w:pPr>
+      <w:r>
+        <w:rPr>
+          <w:lang w:val="fr-CH" w:eastAsia="fr-CH"/>
+        </w:rPr>
+        <w:t>Prise</w:t>
+      </w:r>
+      <w:r>
+        <w:rPr>
+          <w:lang w:val="fr-CH" w:eastAsia="fr-CH"/>
+        </w:rPr>
+        <w:t xml:space="preserve"> en main rapide,</w:t>
+      </w:r>
+    </w:p>
+    <w:p>
+      <w:pPr>
+        <w:pStyle w:val="Listenabsatz"/>
+        <w:numPr>
+          <w:ilvl w:val="0"/>
+          <w:numId w:val="10"/>
+        </w:numPr>
+        <w:rPr>
+          <w:lang w:val="fr-CH" w:eastAsia="fr-CH"/>
+        </w:rPr>
+      </w:pPr>
+      <w:r>
+        <w:rPr>
+          <w:lang w:val="fr-CH" w:eastAsia="fr-CH"/>
+        </w:rPr>
+        <w:t>Réduction</w:t>
+      </w:r>
+      <w:r>
+        <w:rPr>
+          <w:lang w:val="fr-CH" w:eastAsia="fr-CH"/>
+        </w:rPr>
+        <w:t xml:space="preserve"> du temps de préparation,</w:t>
+      </w:r>
+    </w:p>
+    <w:p>
+      <w:pPr>
+        <w:pStyle w:val="Listenabsatz"/>
+        <w:numPr>
+          <w:ilvl w:val="0"/>
+          <w:numId w:val="10"/>
+        </w:numPr>
+        <w:rPr>
+          <w:lang w:val="fr-CH" w:eastAsia="fr-CH"/>
+        </w:rPr>
+      </w:pPr>
+      <w:r>
+        <w:rPr>
+          <w:lang w:val="fr-CH" w:eastAsia="fr-CH"/>
+        </w:rPr>
+        <w:t>Diminution</w:t>
+      </w:r>
+      <w:r>
+        <w:rPr>
+          <w:lang w:val="fr-CH" w:eastAsia="fr-CH"/>
+        </w:rPr>
+        <w:t xml:space="preserve"> du besoin d’assistance technique pendant les séances.</w:t>
+      </w:r>
+    </w:p>
+    <w:p>
+      <w:pPr>
+        <w:rPr>
+          <w:lang w:val="fr-CH" w:eastAsia="fr-CH"/>
+        </w:rPr>
+      </w:pPr>
+      <w:r>
+        <w:rPr>
+          <w:lang w:val="fr-CH" w:eastAsia="fr-CH"/>
+        </w:rPr>
+        <w:t>Des améliorations futures pourraient inclure :</w:t>
+      </w:r>
+    </w:p>
+    <w:p>
+      <w:pPr>
+        <w:rPr>
+          <w:lang w:val="fr-CH" w:eastAsia="fr-CH"/>
+        </w:rPr>
+      </w:pPr>
+    </w:p>
+    <w:p>
+      <w:pPr>
+        <w:pStyle w:val="Listenabsatz"/>
+        <w:numPr>
+          <w:ilvl w:val="0"/>
+          <w:numId w:val="11"/>
+        </w:numPr>
+        <w:rPr>
+          <w:lang w:val="fr-CH" w:eastAsia="fr-CH"/>
+        </w:rPr>
+      </w:pPr>
+      <w:r>
+        <w:rPr>
+          <w:lang w:val="fr-CH" w:eastAsia="fr-CH"/>
+        </w:rPr>
+        <w:t>Des</w:t>
+      </w:r>
+      <w:r>
+        <w:rPr>
+          <w:lang w:val="fr-CH" w:eastAsia="fr-CH"/>
+        </w:rPr>
+        <w:t xml:space="preserve"> informations supplémentaires sur le robot,</w:t>
+      </w:r>
+    </w:p>
+    <w:p>
+      <w:pPr>
+        <w:pStyle w:val="Listenabsatz"/>
+        <w:numPr>
+          <w:ilvl w:val="0"/>
+          <w:numId w:val="11"/>
+        </w:numPr>
+        <w:rPr>
+          <w:lang w:val="fr-CH" w:eastAsia="fr-CH"/>
+        </w:rPr>
+      </w:pPr>
+      <w:r>
+        <w:rPr>
+          <w:lang w:val="fr-CH" w:eastAsia="fr-CH"/>
+        </w:rPr>
+        <w:t>Un</w:t>
+      </w:r>
+      <w:r>
+        <w:rPr>
+          <w:lang w:val="fr-CH" w:eastAsia="fr-CH"/>
+        </w:rPr>
+        <w:t xml:space="preserve"> mode pédagogique avancé,</w:t>
+      </w:r>
+    </w:p>
+    <w:p>
+      <w:pPr>
+        <w:pStyle w:val="Listenabsatz"/>
+        <w:numPr>
+          <w:ilvl w:val="0"/>
+          <w:numId w:val="11"/>
+        </w:numPr>
+        <w:rPr>
+          <w:lang w:val="fr-CH" w:eastAsia="fr-CH"/>
+        </w:rPr>
+      </w:pPr>
+      <w:r>
+        <w:rPr>
+          <w:lang w:val="fr-CH" w:eastAsia="fr-CH"/>
+        </w:rPr>
+        <w:t>Une</w:t>
+      </w:r>
+      <w:r>
+        <w:rPr>
+          <w:lang w:val="fr-CH" w:eastAsia="fr-CH"/>
+        </w:rPr>
+        <w:t xml:space="preserve"> extension des fonctionnalités selon les retours utilisateurs.</w:t>
       </w:r>
     </w:p>
     <w:p>
@@ -813,41 +1355,40 @@
     </w:p>
     <w:p>
       <w:pPr>
-        <w:numPr>
-          <w:ilvl w:val="1"/>
-          <w:numId w:val="2"/>
-        </w:numPr>
-        <w:autoSpaceDE w:val="0"/>
-        <w:autoSpaceDN w:val="0"/>
-        <w:adjustRightInd w:val="0"/>
-        <w:rPr>
-          <w:rFonts w:cs="Arial"/>
-          <w:szCs w:val="22"/>
-          <w:lang w:val="fr-CH" w:eastAsia="fr-CH"/>
-        </w:rPr>
-      </w:pPr>
-      <w:r>
-        <w:rPr>
-          <w:rFonts w:cs="Arial"/>
-          <w:szCs w:val="22"/>
-          <w:lang w:val="fr-CH" w:eastAsia="fr-CH"/>
-        </w:rPr>
-        <w:t>Ce que j’ai appris et ce que je continuerais à faire par la suite pour améliorer le résultat obtenu ou étendre les fonctionnalités.</w:t>
-      </w:r>
-    </w:p>
-    <w:p>
-      <w:pPr>
-        <w:pStyle w:val="Paragraphedeliste"/>
-        <w:ind w:left="1440"/>
-        <w:rPr>
-          <w:rFonts w:ascii="Arial" w:hAnsi="Arial" w:cs="Arial"/>
-          <w:lang w:val="fr-CH" w:eastAsia="fr-CH"/>
-        </w:rPr>
-      </w:pPr>
-    </w:p>
-    <w:p>
-      <w:pPr>
-        <w:pStyle w:val="Paragraphedeliste"/>
+        <w:rPr>
+          <w:lang w:val="fr-CH" w:eastAsia="fr-CH"/>
+        </w:rPr>
+      </w:pPr>
+      <w:r>
+        <w:rPr>
+          <w:lang w:val="fr-CH" w:eastAsia="fr-CH"/>
+        </w:rPr>
+        <w:t>Ce projet a permis au groupe de renforcer ses compétences en gestion de projet, notamment en appliquant la méthode Scrum, favorisant la collaboration, la communication régulière et l’adaptation progressive du produit. Cette approche a aidé à organiser le travail en sprints et à intégrer les retours pour améliorer continuellement l’application.</w:t>
+      </w:r>
+    </w:p>
+    <w:p>
+      <w:pPr>
+        <w:rPr>
+          <w:lang w:val="fr-CH" w:eastAsia="fr-CH"/>
+        </w:rPr>
+      </w:pPr>
+    </w:p>
+    <w:p>
+      <w:pPr>
+        <w:rPr>
+          <w:lang w:val="fr-CH" w:eastAsia="fr-CH"/>
+        </w:rPr>
+      </w:pPr>
+      <w:r>
+        <w:rPr>
+          <w:lang w:val="fr-CH" w:eastAsia="fr-CH"/>
+        </w:rPr>
+        <w:t>Le développement a mis en lumière l’importance d’une interface claire, simple et sécurisée, adaptée à un usage pédagogique. Pour aller plus loin, des améliorations pourraient porter sur l’ajout de fonctionnalités supplémentaires et l’optimisation de l’ergonomie selon les retours des utilisateurs, tout en conservant la simplicité et la fiabilité de la solution.</w:t>
+      </w:r>
+    </w:p>
+    <w:p>
+      <w:pPr>
+        <w:pStyle w:val="Listenabsatz"/>
         <w:ind w:left="708"/>
         <w:rPr>
           <w:rFonts w:ascii="Arial" w:hAnsi="Arial" w:cs="Arial"/>
@@ -859,7 +1400,7 @@
       </w:pPr>
     </w:p>
     <w:sectPr>
-      <w:headerReference w:type="default" r:id="rId10"/>
+      <w:headerReference w:type="default" r:id="rId11"/>
       <w:pgSz w:w="11906" w:h="16838"/>
       <w:pgMar w:top="1417" w:right="1417" w:bottom="1417" w:left="1417" w:header="720" w:footer="720" w:gutter="0"/>
       <w:cols w:space="720"/>
@@ -1006,7 +1547,7 @@
               <w:szCs w:val="24"/>
               <w:lang w:val="fr-CH" w:eastAsia="de-DE"/>
             </w:rPr>
-            <w:t xml:space="preserve">Nom et prénom - remplacer ce texte </w:t>
+            <w:t>Luuk Müller, Théo Pasquier, Andrei Pires Donose</w:t>
           </w:r>
         </w:p>
         <w:p>
@@ -1025,19 +1566,9 @@
               <w:bCs/>
               <w:sz w:val="24"/>
               <w:szCs w:val="24"/>
-              <w:lang w:val="fr-CH" w:eastAsia="de-DE"/>
+              <w:lang w:eastAsia="de-DE"/>
             </w:rPr>
-            <w:t>Titre du projet</w:t>
-          </w:r>
-          <w:r>
-            <w:rPr>
-              <w:b/>
-              <w:bCs/>
-              <w:sz w:val="24"/>
-              <w:szCs w:val="24"/>
-              <w:lang w:val="fr-CH" w:eastAsia="de-DE"/>
-            </w:rPr>
-            <w:t xml:space="preserve"> - remplacer ce texte</w:t>
+            <w:t>Piloter un robot phidget à distance</w:t>
           </w:r>
         </w:p>
       </w:tc>
@@ -1122,7 +1653,7 @@
   </w:tbl>
   <w:p>
     <w:pPr>
-      <w:pStyle w:val="En-tte"/>
+      <w:pStyle w:val="Kopfzeile"/>
     </w:pPr>
   </w:p>
 </w:hdr>
@@ -1130,7 +1661,261 @@
 
 <file path=word/numbering.xml><?xml version="1.0" encoding="utf-8"?>
 <w:numbering xmlns:wpc="http://schemas.microsoft.com/office/word/2010/wordprocessingCanvas" xmlns:cx="http://schemas.microsoft.com/office/drawing/2014/chartex" xmlns:cx1="http://schemas.microsoft.com/office/drawing/2015/9/8/chartex" xmlns:cx2="http://schemas.microsoft.com/office/drawing/2015/10/21/chartex" xmlns:cx3="http://schemas.microsoft.com/office/drawing/2016/5/9/chartex" xmlns:cx4="http://schemas.microsoft.com/office/drawing/2016/5/10/chartex" xmlns:cx5="http://schemas.microsoft.com/office/drawing/2016/5/11/chartex" xmlns:cx6="http://schemas.microsoft.com/office/drawing/2016/5/12/chartex" xmlns:cx7="http://schemas.microsoft.com/office/drawing/2016/5/13/chartex" xmlns:cx8="http://schemas.microsoft.com/office/drawing/2016/5/14/chartex" xmlns:mc="http://schemas.openxmlformats.org/markup-compatibility/2006" xmlns:aink="http://schemas.microsoft.com/office/drawing/2016/ink" xmlns:am3d="http://schemas.microsoft.com/office/drawing/2017/model3d" xmlns:o="urn:schemas-microsoft-com:office:office" xmlns:oel="http://schemas.microsoft.com/office/2019/extlst" xmlns:r="http://schemas.openxmlformats.org/officeDocument/2006/relationships" xmlns:m="http://schemas.openxmlformats.org/officeDocument/2006/math" xmlns:v="urn:schemas-microsoft-com:vml" xmlns:wp14="http://schemas.microsoft.com/office/word/2010/wordprocessingDrawing" xmlns:wp="http://schemas.openxmlformats.org/drawingml/2006/wordprocessingDrawing" xmlns:w10="urn:schemas-microsoft-com:office:word" xmlns:w="http://schemas.openxmlformats.org/wordprocessingml/2006/main" xmlns:w14="http://schemas.microsoft.com/office/word/2010/wordml" xmlns:w15="http://schemas.microsoft.com/office/word/2012/wordml" xmlns:w16cex="http://schemas.microsoft.com/office/word/2018/wordml/cex" xmlns:w16cid="http://schemas.microsoft.com/office/word/2016/wordml/cid" xmlns:w16="http://schemas.microsoft.com/office/word/2018/wordml" xmlns:w16du="http://schemas.microsoft.com/office/word/2023/wordml/word16du" xmlns:w16sdtdh="http://schemas.microsoft.com/office/word/2020/wordml/sdtdatahash" xmlns:w16sdtfl="http://schemas.microsoft.com/office/word/2024/wordml/sdtformatlock" xmlns:w16se="http://schemas.microsoft.com/office/word/2015/wordml/symex" xmlns:wpg="http://schemas.microsoft.com/office/word/2010/wordprocessingGroup" xmlns:wpi="http://schemas.microsoft.com/office/word/2010/wordprocessingInk" xmlns:wne="http://schemas.microsoft.com/office/word/2006/wordml" xmlns:wps="http://schemas.microsoft.com/office/word/2010/wordprocessingShape" mc:Ignorable="w14 w15 w16se w16cid w16 w16cex w16sdtdh w16sdtfl w16du wp14">
+  <w:numPicBullet w:numPicBulletId="0">
+    <w:pict>
+      <v:shapetype id="_x0000_t75" coordsize="21600,21600" o:spt="75" o:preferrelative="t" path="m@4@5l@4@11@9@11@9@5xe" filled="f" stroked="f">
+        <v:stroke joinstyle="miter"/>
+        <v:formulas>
+          <v:f eqn="if lineDrawn pixelLineWidth 0"/>
+          <v:f eqn="sum @0 1 0"/>
+          <v:f eqn="sum 0 0 @1"/>
+          <v:f eqn="prod @2 1 2"/>
+          <v:f eqn="prod @3 21600 pixelWidth"/>
+          <v:f eqn="prod @3 21600 pixelHeight"/>
+          <v:f eqn="sum @0 0 1"/>
+          <v:f eqn="prod @6 1 2"/>
+          <v:f eqn="prod @7 21600 pixelWidth"/>
+          <v:f eqn="sum @8 21600 0"/>
+          <v:f eqn="prod @7 21600 pixelHeight"/>
+          <v:f eqn="sum @10 21600 0"/>
+        </v:formulas>
+        <v:path o:extrusionok="f" gradientshapeok="t" o:connecttype="rect"/>
+        <o:lock v:ext="edit" aspectratio="t"/>
+      </v:shapetype>
+      <v:shape id="_x0000_i1025" type="#_x0000_t75" style="width:11.55pt;height:11.55pt" o:bullet="t">
+        <v:imagedata r:id="rId1" o:title="mso8F0E"/>
+      </v:shape>
+    </w:pict>
+  </w:numPicBullet>
   <w:abstractNum w:abstractNumId="0" w15:restartNumberingAfterBreak="0">
+    <w:nsid w:val="056C33BD"/>
+    <w:multiLevelType w:val="hybridMultilevel"/>
+    <w:tmpl w:val="47E2061E"/>
+    <w:lvl w:ilvl="0" w:tplc="08070007">
+      <w:start w:val="1"/>
+      <w:numFmt w:val="bullet"/>
+      <w:lvlText w:val=""/>
+      <w:lvlPicBulletId w:val="0"/>
+      <w:lvlJc w:val="left"/>
+      <w:pPr>
+        <w:ind w:left="720" w:hanging="360"/>
+      </w:pPr>
+      <w:rPr>
+        <w:rFonts w:ascii="Symbol" w:hAnsi="Symbol" w:hint="default"/>
+      </w:rPr>
+    </w:lvl>
+    <w:lvl w:ilvl="1" w:tplc="08070003" w:tentative="1">
+      <w:start w:val="1"/>
+      <w:numFmt w:val="bullet"/>
+      <w:lvlText w:val="o"/>
+      <w:lvlJc w:val="left"/>
+      <w:pPr>
+        <w:ind w:left="1440" w:hanging="360"/>
+      </w:pPr>
+      <w:rPr>
+        <w:rFonts w:ascii="Courier New" w:hAnsi="Courier New" w:cs="Courier New" w:hint="default"/>
+      </w:rPr>
+    </w:lvl>
+    <w:lvl w:ilvl="2" w:tplc="08070005" w:tentative="1">
+      <w:start w:val="1"/>
+      <w:numFmt w:val="bullet"/>
+      <w:lvlText w:val=""/>
+      <w:lvlJc w:val="left"/>
+      <w:pPr>
+        <w:ind w:left="2160" w:hanging="360"/>
+      </w:pPr>
+      <w:rPr>
+        <w:rFonts w:ascii="Wingdings" w:hAnsi="Wingdings" w:hint="default"/>
+      </w:rPr>
+    </w:lvl>
+    <w:lvl w:ilvl="3" w:tplc="08070001" w:tentative="1">
+      <w:start w:val="1"/>
+      <w:numFmt w:val="bullet"/>
+      <w:lvlText w:val=""/>
+      <w:lvlJc w:val="left"/>
+      <w:pPr>
+        <w:ind w:left="2880" w:hanging="360"/>
+      </w:pPr>
+      <w:rPr>
+        <w:rFonts w:ascii="Symbol" w:hAnsi="Symbol" w:hint="default"/>
+      </w:rPr>
+    </w:lvl>
+    <w:lvl w:ilvl="4" w:tplc="08070003" w:tentative="1">
+      <w:start w:val="1"/>
+      <w:numFmt w:val="bullet"/>
+      <w:lvlText w:val="o"/>
+      <w:lvlJc w:val="left"/>
+      <w:pPr>
+        <w:ind w:left="3600" w:hanging="360"/>
+      </w:pPr>
+      <w:rPr>
+        <w:rFonts w:ascii="Courier New" w:hAnsi="Courier New" w:cs="Courier New" w:hint="default"/>
+      </w:rPr>
+    </w:lvl>
+    <w:lvl w:ilvl="5" w:tplc="08070005" w:tentative="1">
+      <w:start w:val="1"/>
+      <w:numFmt w:val="bullet"/>
+      <w:lvlText w:val=""/>
+      <w:lvlJc w:val="left"/>
+      <w:pPr>
+        <w:ind w:left="4320" w:hanging="360"/>
+      </w:pPr>
+      <w:rPr>
+        <w:rFonts w:ascii="Wingdings" w:hAnsi="Wingdings" w:hint="default"/>
+      </w:rPr>
+    </w:lvl>
+    <w:lvl w:ilvl="6" w:tplc="08070001" w:tentative="1">
+      <w:start w:val="1"/>
+      <w:numFmt w:val="bullet"/>
+      <w:lvlText w:val=""/>
+      <w:lvlJc w:val="left"/>
+      <w:pPr>
+        <w:ind w:left="5040" w:hanging="360"/>
+      </w:pPr>
+      <w:rPr>
+        <w:rFonts w:ascii="Symbol" w:hAnsi="Symbol" w:hint="default"/>
+      </w:rPr>
+    </w:lvl>
+    <w:lvl w:ilvl="7" w:tplc="08070003" w:tentative="1">
+      <w:start w:val="1"/>
+      <w:numFmt w:val="bullet"/>
+      <w:lvlText w:val="o"/>
+      <w:lvlJc w:val="left"/>
+      <w:pPr>
+        <w:ind w:left="5760" w:hanging="360"/>
+      </w:pPr>
+      <w:rPr>
+        <w:rFonts w:ascii="Courier New" w:hAnsi="Courier New" w:cs="Courier New" w:hint="default"/>
+      </w:rPr>
+    </w:lvl>
+    <w:lvl w:ilvl="8" w:tplc="08070005" w:tentative="1">
+      <w:start w:val="1"/>
+      <w:numFmt w:val="bullet"/>
+      <w:lvlText w:val=""/>
+      <w:lvlJc w:val="left"/>
+      <w:pPr>
+        <w:ind w:left="6480" w:hanging="360"/>
+      </w:pPr>
+      <w:rPr>
+        <w:rFonts w:ascii="Wingdings" w:hAnsi="Wingdings" w:hint="default"/>
+      </w:rPr>
+    </w:lvl>
+  </w:abstractNum>
+  <w:abstractNum w:abstractNumId="1" w15:restartNumberingAfterBreak="0">
+    <w:nsid w:val="0AC55FFD"/>
+    <w:multiLevelType w:val="hybridMultilevel"/>
+    <w:tmpl w:val="8874617C"/>
+    <w:lvl w:ilvl="0" w:tplc="08070007">
+      <w:start w:val="1"/>
+      <w:numFmt w:val="bullet"/>
+      <w:lvlText w:val=""/>
+      <w:lvlPicBulletId w:val="0"/>
+      <w:lvlJc w:val="left"/>
+      <w:pPr>
+        <w:ind w:left="720" w:hanging="360"/>
+      </w:pPr>
+      <w:rPr>
+        <w:rFonts w:ascii="Symbol" w:hAnsi="Symbol" w:hint="default"/>
+      </w:rPr>
+    </w:lvl>
+    <w:lvl w:ilvl="1" w:tplc="08070003" w:tentative="1">
+      <w:start w:val="1"/>
+      <w:numFmt w:val="bullet"/>
+      <w:lvlText w:val="o"/>
+      <w:lvlJc w:val="left"/>
+      <w:pPr>
+        <w:ind w:left="1440" w:hanging="360"/>
+      </w:pPr>
+      <w:rPr>
+        <w:rFonts w:ascii="Courier New" w:hAnsi="Courier New" w:cs="Courier New" w:hint="default"/>
+      </w:rPr>
+    </w:lvl>
+    <w:lvl w:ilvl="2" w:tplc="08070005" w:tentative="1">
+      <w:start w:val="1"/>
+      <w:numFmt w:val="bullet"/>
+      <w:lvlText w:val=""/>
+      <w:lvlJc w:val="left"/>
+      <w:pPr>
+        <w:ind w:left="2160" w:hanging="360"/>
+      </w:pPr>
+      <w:rPr>
+        <w:rFonts w:ascii="Wingdings" w:hAnsi="Wingdings" w:hint="default"/>
+      </w:rPr>
+    </w:lvl>
+    <w:lvl w:ilvl="3" w:tplc="08070001" w:tentative="1">
+      <w:start w:val="1"/>
+      <w:numFmt w:val="bullet"/>
+      <w:lvlText w:val=""/>
+      <w:lvlJc w:val="left"/>
+      <w:pPr>
+        <w:ind w:left="2880" w:hanging="360"/>
+      </w:pPr>
+      <w:rPr>
+        <w:rFonts w:ascii="Symbol" w:hAnsi="Symbol" w:hint="default"/>
+      </w:rPr>
+    </w:lvl>
+    <w:lvl w:ilvl="4" w:tplc="08070003" w:tentative="1">
+      <w:start w:val="1"/>
+      <w:numFmt w:val="bullet"/>
+      <w:lvlText w:val="o"/>
+      <w:lvlJc w:val="left"/>
+      <w:pPr>
+        <w:ind w:left="3600" w:hanging="360"/>
+      </w:pPr>
+      <w:rPr>
+        <w:rFonts w:ascii="Courier New" w:hAnsi="Courier New" w:cs="Courier New" w:hint="default"/>
+      </w:rPr>
+    </w:lvl>
+    <w:lvl w:ilvl="5" w:tplc="08070005" w:tentative="1">
+      <w:start w:val="1"/>
+      <w:numFmt w:val="bullet"/>
+      <w:lvlText w:val=""/>
+      <w:lvlJc w:val="left"/>
+      <w:pPr>
+        <w:ind w:left="4320" w:hanging="360"/>
+      </w:pPr>
+      <w:rPr>
+        <w:rFonts w:ascii="Wingdings" w:hAnsi="Wingdings" w:hint="default"/>
+      </w:rPr>
+    </w:lvl>
+    <w:lvl w:ilvl="6" w:tplc="08070001" w:tentative="1">
+      <w:start w:val="1"/>
+      <w:numFmt w:val="bullet"/>
+      <w:lvlText w:val=""/>
+      <w:lvlJc w:val="left"/>
+      <w:pPr>
+        <w:ind w:left="5040" w:hanging="360"/>
+      </w:pPr>
+      <w:rPr>
+        <w:rFonts w:ascii="Symbol" w:hAnsi="Symbol" w:hint="default"/>
+      </w:rPr>
+    </w:lvl>
+    <w:lvl w:ilvl="7" w:tplc="08070003" w:tentative="1">
+      <w:start w:val="1"/>
+      <w:numFmt w:val="bullet"/>
+      <w:lvlText w:val="o"/>
+      <w:lvlJc w:val="left"/>
+      <w:pPr>
+        <w:ind w:left="5760" w:hanging="360"/>
+      </w:pPr>
+      <w:rPr>
+        <w:rFonts w:ascii="Courier New" w:hAnsi="Courier New" w:cs="Courier New" w:hint="default"/>
+      </w:rPr>
+    </w:lvl>
+    <w:lvl w:ilvl="8" w:tplc="08070005" w:tentative="1">
+      <w:start w:val="1"/>
+      <w:numFmt w:val="bullet"/>
+      <w:lvlText w:val=""/>
+      <w:lvlJc w:val="left"/>
+      <w:pPr>
+        <w:ind w:left="6480" w:hanging="360"/>
+      </w:pPr>
+      <w:rPr>
+        <w:rFonts w:ascii="Wingdings" w:hAnsi="Wingdings" w:hint="default"/>
+      </w:rPr>
+    </w:lvl>
+  </w:abstractNum>
+  <w:abstractNum w:abstractNumId="2" w15:restartNumberingAfterBreak="0">
     <w:nsid w:val="0FE8576C"/>
     <w:multiLevelType w:val="hybridMultilevel"/>
     <w:tmpl w:val="4C724A18"/>
@@ -1242,7 +2027,7 @@
       </w:rPr>
     </w:lvl>
   </w:abstractNum>
-  <w:abstractNum w:abstractNumId="1" w15:restartNumberingAfterBreak="0">
+  <w:abstractNum w:abstractNumId="3" w15:restartNumberingAfterBreak="0">
     <w:nsid w:val="17205430"/>
     <w:multiLevelType w:val="multilevel"/>
     <w:tmpl w:val="0EF413B2"/>
@@ -1372,7 +2157,498 @@
       </w:rPr>
     </w:lvl>
   </w:abstractNum>
-  <w:abstractNum w:abstractNumId="2" w15:restartNumberingAfterBreak="0">
+  <w:abstractNum w:abstractNumId="4" w15:restartNumberingAfterBreak="0">
+    <w:nsid w:val="21933BE5"/>
+    <w:multiLevelType w:val="hybridMultilevel"/>
+    <w:tmpl w:val="E9A4EA94"/>
+    <w:lvl w:ilvl="0" w:tplc="08070007">
+      <w:start w:val="1"/>
+      <w:numFmt w:val="bullet"/>
+      <w:lvlText w:val=""/>
+      <w:lvlPicBulletId w:val="0"/>
+      <w:lvlJc w:val="left"/>
+      <w:pPr>
+        <w:ind w:left="720" w:hanging="360"/>
+      </w:pPr>
+      <w:rPr>
+        <w:rFonts w:ascii="Symbol" w:hAnsi="Symbol" w:hint="default"/>
+      </w:rPr>
+    </w:lvl>
+    <w:lvl w:ilvl="1" w:tplc="08070003" w:tentative="1">
+      <w:start w:val="1"/>
+      <w:numFmt w:val="bullet"/>
+      <w:lvlText w:val="o"/>
+      <w:lvlJc w:val="left"/>
+      <w:pPr>
+        <w:ind w:left="1440" w:hanging="360"/>
+      </w:pPr>
+      <w:rPr>
+        <w:rFonts w:ascii="Courier New" w:hAnsi="Courier New" w:cs="Courier New" w:hint="default"/>
+      </w:rPr>
+    </w:lvl>
+    <w:lvl w:ilvl="2" w:tplc="08070005" w:tentative="1">
+      <w:start w:val="1"/>
+      <w:numFmt w:val="bullet"/>
+      <w:lvlText w:val=""/>
+      <w:lvlJc w:val="left"/>
+      <w:pPr>
+        <w:ind w:left="2160" w:hanging="360"/>
+      </w:pPr>
+      <w:rPr>
+        <w:rFonts w:ascii="Wingdings" w:hAnsi="Wingdings" w:hint="default"/>
+      </w:rPr>
+    </w:lvl>
+    <w:lvl w:ilvl="3" w:tplc="08070001" w:tentative="1">
+      <w:start w:val="1"/>
+      <w:numFmt w:val="bullet"/>
+      <w:lvlText w:val=""/>
+      <w:lvlJc w:val="left"/>
+      <w:pPr>
+        <w:ind w:left="2880" w:hanging="360"/>
+      </w:pPr>
+      <w:rPr>
+        <w:rFonts w:ascii="Symbol" w:hAnsi="Symbol" w:hint="default"/>
+      </w:rPr>
+    </w:lvl>
+    <w:lvl w:ilvl="4" w:tplc="08070003" w:tentative="1">
+      <w:start w:val="1"/>
+      <w:numFmt w:val="bullet"/>
+      <w:lvlText w:val="o"/>
+      <w:lvlJc w:val="left"/>
+      <w:pPr>
+        <w:ind w:left="3600" w:hanging="360"/>
+      </w:pPr>
+      <w:rPr>
+        <w:rFonts w:ascii="Courier New" w:hAnsi="Courier New" w:cs="Courier New" w:hint="default"/>
+      </w:rPr>
+    </w:lvl>
+    <w:lvl w:ilvl="5" w:tplc="08070005" w:tentative="1">
+      <w:start w:val="1"/>
+      <w:numFmt w:val="bullet"/>
+      <w:lvlText w:val=""/>
+      <w:lvlJc w:val="left"/>
+      <w:pPr>
+        <w:ind w:left="4320" w:hanging="360"/>
+      </w:pPr>
+      <w:rPr>
+        <w:rFonts w:ascii="Wingdings" w:hAnsi="Wingdings" w:hint="default"/>
+      </w:rPr>
+    </w:lvl>
+    <w:lvl w:ilvl="6" w:tplc="08070001" w:tentative="1">
+      <w:start w:val="1"/>
+      <w:numFmt w:val="bullet"/>
+      <w:lvlText w:val=""/>
+      <w:lvlJc w:val="left"/>
+      <w:pPr>
+        <w:ind w:left="5040" w:hanging="360"/>
+      </w:pPr>
+      <w:rPr>
+        <w:rFonts w:ascii="Symbol" w:hAnsi="Symbol" w:hint="default"/>
+      </w:rPr>
+    </w:lvl>
+    <w:lvl w:ilvl="7" w:tplc="08070003" w:tentative="1">
+      <w:start w:val="1"/>
+      <w:numFmt w:val="bullet"/>
+      <w:lvlText w:val="o"/>
+      <w:lvlJc w:val="left"/>
+      <w:pPr>
+        <w:ind w:left="5760" w:hanging="360"/>
+      </w:pPr>
+      <w:rPr>
+        <w:rFonts w:ascii="Courier New" w:hAnsi="Courier New" w:cs="Courier New" w:hint="default"/>
+      </w:rPr>
+    </w:lvl>
+    <w:lvl w:ilvl="8" w:tplc="08070005" w:tentative="1">
+      <w:start w:val="1"/>
+      <w:numFmt w:val="bullet"/>
+      <w:lvlText w:val=""/>
+      <w:lvlJc w:val="left"/>
+      <w:pPr>
+        <w:ind w:left="6480" w:hanging="360"/>
+      </w:pPr>
+      <w:rPr>
+        <w:rFonts w:ascii="Wingdings" w:hAnsi="Wingdings" w:hint="default"/>
+      </w:rPr>
+    </w:lvl>
+  </w:abstractNum>
+  <w:abstractNum w:abstractNumId="5" w15:restartNumberingAfterBreak="0">
+    <w:nsid w:val="303402A6"/>
+    <w:multiLevelType w:val="hybridMultilevel"/>
+    <w:tmpl w:val="B6D82650"/>
+    <w:lvl w:ilvl="0" w:tplc="08070007">
+      <w:start w:val="1"/>
+      <w:numFmt w:val="bullet"/>
+      <w:lvlText w:val=""/>
+      <w:lvlPicBulletId w:val="0"/>
+      <w:lvlJc w:val="left"/>
+      <w:pPr>
+        <w:ind w:left="720" w:hanging="360"/>
+      </w:pPr>
+      <w:rPr>
+        <w:rFonts w:ascii="Symbol" w:hAnsi="Symbol" w:hint="default"/>
+      </w:rPr>
+    </w:lvl>
+    <w:lvl w:ilvl="1" w:tplc="08070003" w:tentative="1">
+      <w:start w:val="1"/>
+      <w:numFmt w:val="bullet"/>
+      <w:lvlText w:val="o"/>
+      <w:lvlJc w:val="left"/>
+      <w:pPr>
+        <w:ind w:left="1440" w:hanging="360"/>
+      </w:pPr>
+      <w:rPr>
+        <w:rFonts w:ascii="Courier New" w:hAnsi="Courier New" w:cs="Courier New" w:hint="default"/>
+      </w:rPr>
+    </w:lvl>
+    <w:lvl w:ilvl="2" w:tplc="08070005" w:tentative="1">
+      <w:start w:val="1"/>
+      <w:numFmt w:val="bullet"/>
+      <w:lvlText w:val=""/>
+      <w:lvlJc w:val="left"/>
+      <w:pPr>
+        <w:ind w:left="2160" w:hanging="360"/>
+      </w:pPr>
+      <w:rPr>
+        <w:rFonts w:ascii="Wingdings" w:hAnsi="Wingdings" w:hint="default"/>
+      </w:rPr>
+    </w:lvl>
+    <w:lvl w:ilvl="3" w:tplc="08070001" w:tentative="1">
+      <w:start w:val="1"/>
+      <w:numFmt w:val="bullet"/>
+      <w:lvlText w:val=""/>
+      <w:lvlJc w:val="left"/>
+      <w:pPr>
+        <w:ind w:left="2880" w:hanging="360"/>
+      </w:pPr>
+      <w:rPr>
+        <w:rFonts w:ascii="Symbol" w:hAnsi="Symbol" w:hint="default"/>
+      </w:rPr>
+    </w:lvl>
+    <w:lvl w:ilvl="4" w:tplc="08070003" w:tentative="1">
+      <w:start w:val="1"/>
+      <w:numFmt w:val="bullet"/>
+      <w:lvlText w:val="o"/>
+      <w:lvlJc w:val="left"/>
+      <w:pPr>
+        <w:ind w:left="3600" w:hanging="360"/>
+      </w:pPr>
+      <w:rPr>
+        <w:rFonts w:ascii="Courier New" w:hAnsi="Courier New" w:cs="Courier New" w:hint="default"/>
+      </w:rPr>
+    </w:lvl>
+    <w:lvl w:ilvl="5" w:tplc="08070005" w:tentative="1">
+      <w:start w:val="1"/>
+      <w:numFmt w:val="bullet"/>
+      <w:lvlText w:val=""/>
+      <w:lvlJc w:val="left"/>
+      <w:pPr>
+        <w:ind w:left="4320" w:hanging="360"/>
+      </w:pPr>
+      <w:rPr>
+        <w:rFonts w:ascii="Wingdings" w:hAnsi="Wingdings" w:hint="default"/>
+      </w:rPr>
+    </w:lvl>
+    <w:lvl w:ilvl="6" w:tplc="08070001" w:tentative="1">
+      <w:start w:val="1"/>
+      <w:numFmt w:val="bullet"/>
+      <w:lvlText w:val=""/>
+      <w:lvlJc w:val="left"/>
+      <w:pPr>
+        <w:ind w:left="5040" w:hanging="360"/>
+      </w:pPr>
+      <w:rPr>
+        <w:rFonts w:ascii="Symbol" w:hAnsi="Symbol" w:hint="default"/>
+      </w:rPr>
+    </w:lvl>
+    <w:lvl w:ilvl="7" w:tplc="08070003" w:tentative="1">
+      <w:start w:val="1"/>
+      <w:numFmt w:val="bullet"/>
+      <w:lvlText w:val="o"/>
+      <w:lvlJc w:val="left"/>
+      <w:pPr>
+        <w:ind w:left="5760" w:hanging="360"/>
+      </w:pPr>
+      <w:rPr>
+        <w:rFonts w:ascii="Courier New" w:hAnsi="Courier New" w:cs="Courier New" w:hint="default"/>
+      </w:rPr>
+    </w:lvl>
+    <w:lvl w:ilvl="8" w:tplc="08070005" w:tentative="1">
+      <w:start w:val="1"/>
+      <w:numFmt w:val="bullet"/>
+      <w:lvlText w:val=""/>
+      <w:lvlJc w:val="left"/>
+      <w:pPr>
+        <w:ind w:left="6480" w:hanging="360"/>
+      </w:pPr>
+      <w:rPr>
+        <w:rFonts w:ascii="Wingdings" w:hAnsi="Wingdings" w:hint="default"/>
+      </w:rPr>
+    </w:lvl>
+  </w:abstractNum>
+  <w:abstractNum w:abstractNumId="6" w15:restartNumberingAfterBreak="0">
+    <w:nsid w:val="42562B14"/>
+    <w:multiLevelType w:val="multilevel"/>
+    <w:tmpl w:val="AED81E70"/>
+    <w:lvl w:ilvl="0">
+      <w:start w:val="1"/>
+      <w:numFmt w:val="bullet"/>
+      <w:lvlText w:val=""/>
+      <w:lvlJc w:val="left"/>
+      <w:pPr>
+        <w:tabs>
+          <w:tab w:val="num" w:pos="720"/>
+        </w:tabs>
+        <w:ind w:left="720" w:hanging="360"/>
+      </w:pPr>
+      <w:rPr>
+        <w:rFonts w:ascii="Symbol" w:hAnsi="Symbol" w:hint="default"/>
+        <w:sz w:val="20"/>
+      </w:rPr>
+    </w:lvl>
+    <w:lvl w:ilvl="1" w:tentative="1">
+      <w:start w:val="1"/>
+      <w:numFmt w:val="bullet"/>
+      <w:lvlText w:val="o"/>
+      <w:lvlJc w:val="left"/>
+      <w:pPr>
+        <w:tabs>
+          <w:tab w:val="num" w:pos="1440"/>
+        </w:tabs>
+        <w:ind w:left="1440" w:hanging="360"/>
+      </w:pPr>
+      <w:rPr>
+        <w:rFonts w:ascii="Courier New" w:hAnsi="Courier New" w:hint="default"/>
+        <w:sz w:val="20"/>
+      </w:rPr>
+    </w:lvl>
+    <w:lvl w:ilvl="2" w:tentative="1">
+      <w:start w:val="1"/>
+      <w:numFmt w:val="bullet"/>
+      <w:lvlText w:val=""/>
+      <w:lvlJc w:val="left"/>
+      <w:pPr>
+        <w:tabs>
+          <w:tab w:val="num" w:pos="2160"/>
+        </w:tabs>
+        <w:ind w:left="2160" w:hanging="360"/>
+      </w:pPr>
+      <w:rPr>
+        <w:rFonts w:ascii="Wingdings" w:hAnsi="Wingdings" w:hint="default"/>
+        <w:sz w:val="20"/>
+      </w:rPr>
+    </w:lvl>
+    <w:lvl w:ilvl="3" w:tentative="1">
+      <w:start w:val="1"/>
+      <w:numFmt w:val="bullet"/>
+      <w:lvlText w:val=""/>
+      <w:lvlJc w:val="left"/>
+      <w:pPr>
+        <w:tabs>
+          <w:tab w:val="num" w:pos="2880"/>
+        </w:tabs>
+        <w:ind w:left="2880" w:hanging="360"/>
+      </w:pPr>
+      <w:rPr>
+        <w:rFonts w:ascii="Wingdings" w:hAnsi="Wingdings" w:hint="default"/>
+        <w:sz w:val="20"/>
+      </w:rPr>
+    </w:lvl>
+    <w:lvl w:ilvl="4" w:tentative="1">
+      <w:start w:val="1"/>
+      <w:numFmt w:val="bullet"/>
+      <w:lvlText w:val=""/>
+      <w:lvlJc w:val="left"/>
+      <w:pPr>
+        <w:tabs>
+          <w:tab w:val="num" w:pos="3600"/>
+        </w:tabs>
+        <w:ind w:left="3600" w:hanging="360"/>
+      </w:pPr>
+      <w:rPr>
+        <w:rFonts w:ascii="Wingdings" w:hAnsi="Wingdings" w:hint="default"/>
+        <w:sz w:val="20"/>
+      </w:rPr>
+    </w:lvl>
+    <w:lvl w:ilvl="5" w:tentative="1">
+      <w:start w:val="1"/>
+      <w:numFmt w:val="bullet"/>
+      <w:lvlText w:val=""/>
+      <w:lvlJc w:val="left"/>
+      <w:pPr>
+        <w:tabs>
+          <w:tab w:val="num" w:pos="4320"/>
+        </w:tabs>
+        <w:ind w:left="4320" w:hanging="360"/>
+      </w:pPr>
+      <w:rPr>
+        <w:rFonts w:ascii="Wingdings" w:hAnsi="Wingdings" w:hint="default"/>
+        <w:sz w:val="20"/>
+      </w:rPr>
+    </w:lvl>
+    <w:lvl w:ilvl="6" w:tentative="1">
+      <w:start w:val="1"/>
+      <w:numFmt w:val="bullet"/>
+      <w:lvlText w:val=""/>
+      <w:lvlJc w:val="left"/>
+      <w:pPr>
+        <w:tabs>
+          <w:tab w:val="num" w:pos="5040"/>
+        </w:tabs>
+        <w:ind w:left="5040" w:hanging="360"/>
+      </w:pPr>
+      <w:rPr>
+        <w:rFonts w:ascii="Wingdings" w:hAnsi="Wingdings" w:hint="default"/>
+        <w:sz w:val="20"/>
+      </w:rPr>
+    </w:lvl>
+    <w:lvl w:ilvl="7" w:tentative="1">
+      <w:start w:val="1"/>
+      <w:numFmt w:val="bullet"/>
+      <w:lvlText w:val=""/>
+      <w:lvlJc w:val="left"/>
+      <w:pPr>
+        <w:tabs>
+          <w:tab w:val="num" w:pos="5760"/>
+        </w:tabs>
+        <w:ind w:left="5760" w:hanging="360"/>
+      </w:pPr>
+      <w:rPr>
+        <w:rFonts w:ascii="Wingdings" w:hAnsi="Wingdings" w:hint="default"/>
+        <w:sz w:val="20"/>
+      </w:rPr>
+    </w:lvl>
+    <w:lvl w:ilvl="8" w:tentative="1">
+      <w:start w:val="1"/>
+      <w:numFmt w:val="bullet"/>
+      <w:lvlText w:val=""/>
+      <w:lvlJc w:val="left"/>
+      <w:pPr>
+        <w:tabs>
+          <w:tab w:val="num" w:pos="6480"/>
+        </w:tabs>
+        <w:ind w:left="6480" w:hanging="360"/>
+      </w:pPr>
+      <w:rPr>
+        <w:rFonts w:ascii="Wingdings" w:hAnsi="Wingdings" w:hint="default"/>
+        <w:sz w:val="20"/>
+      </w:rPr>
+    </w:lvl>
+  </w:abstractNum>
+  <w:abstractNum w:abstractNumId="7" w15:restartNumberingAfterBreak="0">
+    <w:nsid w:val="5A581C5D"/>
+    <w:multiLevelType w:val="hybridMultilevel"/>
+    <w:tmpl w:val="9C62F578"/>
+    <w:lvl w:ilvl="0" w:tplc="08070007">
+      <w:start w:val="1"/>
+      <w:numFmt w:val="bullet"/>
+      <w:lvlText w:val=""/>
+      <w:lvlPicBulletId w:val="0"/>
+      <w:lvlJc w:val="left"/>
+      <w:pPr>
+        <w:ind w:left="720" w:hanging="360"/>
+      </w:pPr>
+      <w:rPr>
+        <w:rFonts w:ascii="Symbol" w:hAnsi="Symbol" w:hint="default"/>
+      </w:rPr>
+    </w:lvl>
+    <w:lvl w:ilvl="1" w:tplc="08070003" w:tentative="1">
+      <w:start w:val="1"/>
+      <w:numFmt w:val="bullet"/>
+      <w:lvlText w:val="o"/>
+      <w:lvlJc w:val="left"/>
+      <w:pPr>
+        <w:ind w:left="1440" w:hanging="360"/>
+      </w:pPr>
+      <w:rPr>
+        <w:rFonts w:ascii="Courier New" w:hAnsi="Courier New" w:cs="Courier New" w:hint="default"/>
+      </w:rPr>
+    </w:lvl>
+    <w:lvl w:ilvl="2" w:tplc="08070005" w:tentative="1">
+      <w:start w:val="1"/>
+      <w:numFmt w:val="bullet"/>
+      <w:lvlText w:val=""/>
+      <w:lvlJc w:val="left"/>
+      <w:pPr>
+        <w:ind w:left="2160" w:hanging="360"/>
+      </w:pPr>
+      <w:rPr>
+        <w:rFonts w:ascii="Wingdings" w:hAnsi="Wingdings" w:hint="default"/>
+      </w:rPr>
+    </w:lvl>
+    <w:lvl w:ilvl="3" w:tplc="08070001" w:tentative="1">
+      <w:start w:val="1"/>
+      <w:numFmt w:val="bullet"/>
+      <w:lvlText w:val=""/>
+      <w:lvlJc w:val="left"/>
+      <w:pPr>
+        <w:ind w:left="2880" w:hanging="360"/>
+      </w:pPr>
+      <w:rPr>
+        <w:rFonts w:ascii="Symbol" w:hAnsi="Symbol" w:hint="default"/>
+      </w:rPr>
+    </w:lvl>
+    <w:lvl w:ilvl="4" w:tplc="08070003" w:tentative="1">
+      <w:start w:val="1"/>
+      <w:numFmt w:val="bullet"/>
+      <w:lvlText w:val="o"/>
+      <w:lvlJc w:val="left"/>
+      <w:pPr>
+        <w:ind w:left="3600" w:hanging="360"/>
+      </w:pPr>
+      <w:rPr>
+        <w:rFonts w:ascii="Courier New" w:hAnsi="Courier New" w:cs="Courier New" w:hint="default"/>
+      </w:rPr>
+    </w:lvl>
+    <w:lvl w:ilvl="5" w:tplc="08070005" w:tentative="1">
+      <w:start w:val="1"/>
+      <w:numFmt w:val="bullet"/>
+      <w:lvlText w:val=""/>
+      <w:lvlJc w:val="left"/>
+      <w:pPr>
+        <w:ind w:left="4320" w:hanging="360"/>
+      </w:pPr>
+      <w:rPr>
+        <w:rFonts w:ascii="Wingdings" w:hAnsi="Wingdings" w:hint="default"/>
+      </w:rPr>
+    </w:lvl>
+    <w:lvl w:ilvl="6" w:tplc="08070001" w:tentative="1">
+      <w:start w:val="1"/>
+      <w:numFmt w:val="bullet"/>
+      <w:lvlText w:val=""/>
+      <w:lvlJc w:val="left"/>
+      <w:pPr>
+        <w:ind w:left="5040" w:hanging="360"/>
+      </w:pPr>
+      <w:rPr>
+        <w:rFonts w:ascii="Symbol" w:hAnsi="Symbol" w:hint="default"/>
+      </w:rPr>
+    </w:lvl>
+    <w:lvl w:ilvl="7" w:tplc="08070003" w:tentative="1">
+      <w:start w:val="1"/>
+      <w:numFmt w:val="bullet"/>
+      <w:lvlText w:val="o"/>
+      <w:lvlJc w:val="left"/>
+      <w:pPr>
+        <w:ind w:left="5760" w:hanging="360"/>
+      </w:pPr>
+      <w:rPr>
+        <w:rFonts w:ascii="Courier New" w:hAnsi="Courier New" w:cs="Courier New" w:hint="default"/>
+      </w:rPr>
+    </w:lvl>
+    <w:lvl w:ilvl="8" w:tplc="08070005" w:tentative="1">
+      <w:start w:val="1"/>
+      <w:numFmt w:val="bullet"/>
+      <w:lvlText w:val=""/>
+      <w:lvlJc w:val="left"/>
+      <w:pPr>
+        <w:ind w:left="6480" w:hanging="360"/>
+      </w:pPr>
+      <w:rPr>
+        <w:rFonts w:ascii="Wingdings" w:hAnsi="Wingdings" w:hint="default"/>
+      </w:rPr>
+    </w:lvl>
+  </w:abstractNum>
+  <w:abstractNum w:abstractNumId="8" w15:restartNumberingAfterBreak="0">
     <w:nsid w:val="5C7E2398"/>
     <w:multiLevelType w:val="hybridMultilevel"/>
     <w:tmpl w:val="E99EEE48"/>
@@ -1484,7 +2760,121 @@
       </w:rPr>
     </w:lvl>
   </w:abstractNum>
-  <w:abstractNum w:abstractNumId="3" w15:restartNumberingAfterBreak="0">
+  <w:abstractNum w:abstractNumId="9" w15:restartNumberingAfterBreak="0">
+    <w:nsid w:val="6A9179B8"/>
+    <w:multiLevelType w:val="hybridMultilevel"/>
+    <w:tmpl w:val="6A0229B6"/>
+    <w:lvl w:ilvl="0" w:tplc="08070007">
+      <w:start w:val="1"/>
+      <w:numFmt w:val="bullet"/>
+      <w:lvlText w:val=""/>
+      <w:lvlPicBulletId w:val="0"/>
+      <w:lvlJc w:val="left"/>
+      <w:pPr>
+        <w:ind w:left="720" w:hanging="360"/>
+      </w:pPr>
+      <w:rPr>
+        <w:rFonts w:ascii="Symbol" w:hAnsi="Symbol" w:hint="default"/>
+      </w:rPr>
+    </w:lvl>
+    <w:lvl w:ilvl="1" w:tplc="08070003" w:tentative="1">
+      <w:start w:val="1"/>
+      <w:numFmt w:val="bullet"/>
+      <w:lvlText w:val="o"/>
+      <w:lvlJc w:val="left"/>
+      <w:pPr>
+        <w:ind w:left="1440" w:hanging="360"/>
+      </w:pPr>
+      <w:rPr>
+        <w:rFonts w:ascii="Courier New" w:hAnsi="Courier New" w:cs="Courier New" w:hint="default"/>
+      </w:rPr>
+    </w:lvl>
+    <w:lvl w:ilvl="2" w:tplc="08070005" w:tentative="1">
+      <w:start w:val="1"/>
+      <w:numFmt w:val="bullet"/>
+      <w:lvlText w:val=""/>
+      <w:lvlJc w:val="left"/>
+      <w:pPr>
+        <w:ind w:left="2160" w:hanging="360"/>
+      </w:pPr>
+      <w:rPr>
+        <w:rFonts w:ascii="Wingdings" w:hAnsi="Wingdings" w:hint="default"/>
+      </w:rPr>
+    </w:lvl>
+    <w:lvl w:ilvl="3" w:tplc="08070001" w:tentative="1">
+      <w:start w:val="1"/>
+      <w:numFmt w:val="bullet"/>
+      <w:lvlText w:val=""/>
+      <w:lvlJc w:val="left"/>
+      <w:pPr>
+        <w:ind w:left="2880" w:hanging="360"/>
+      </w:pPr>
+      <w:rPr>
+        <w:rFonts w:ascii="Symbol" w:hAnsi="Symbol" w:hint="default"/>
+      </w:rPr>
+    </w:lvl>
+    <w:lvl w:ilvl="4" w:tplc="08070003" w:tentative="1">
+      <w:start w:val="1"/>
+      <w:numFmt w:val="bullet"/>
+      <w:lvlText w:val="o"/>
+      <w:lvlJc w:val="left"/>
+      <w:pPr>
+        <w:ind w:left="3600" w:hanging="360"/>
+      </w:pPr>
+      <w:rPr>
+        <w:rFonts w:ascii="Courier New" w:hAnsi="Courier New" w:cs="Courier New" w:hint="default"/>
+      </w:rPr>
+    </w:lvl>
+    <w:lvl w:ilvl="5" w:tplc="08070005" w:tentative="1">
+      <w:start w:val="1"/>
+      <w:numFmt w:val="bullet"/>
+      <w:lvlText w:val=""/>
+      <w:lvlJc w:val="left"/>
+      <w:pPr>
+        <w:ind w:left="4320" w:hanging="360"/>
+      </w:pPr>
+      <w:rPr>
+        <w:rFonts w:ascii="Wingdings" w:hAnsi="Wingdings" w:hint="default"/>
+      </w:rPr>
+    </w:lvl>
+    <w:lvl w:ilvl="6" w:tplc="08070001" w:tentative="1">
+      <w:start w:val="1"/>
+      <w:numFmt w:val="bullet"/>
+      <w:lvlText w:val=""/>
+      <w:lvlJc w:val="left"/>
+      <w:pPr>
+        <w:ind w:left="5040" w:hanging="360"/>
+      </w:pPr>
+      <w:rPr>
+        <w:rFonts w:ascii="Symbol" w:hAnsi="Symbol" w:hint="default"/>
+      </w:rPr>
+    </w:lvl>
+    <w:lvl w:ilvl="7" w:tplc="08070003" w:tentative="1">
+      <w:start w:val="1"/>
+      <w:numFmt w:val="bullet"/>
+      <w:lvlText w:val="o"/>
+      <w:lvlJc w:val="left"/>
+      <w:pPr>
+        <w:ind w:left="5760" w:hanging="360"/>
+      </w:pPr>
+      <w:rPr>
+        <w:rFonts w:ascii="Courier New" w:hAnsi="Courier New" w:cs="Courier New" w:hint="default"/>
+      </w:rPr>
+    </w:lvl>
+    <w:lvl w:ilvl="8" w:tplc="08070005" w:tentative="1">
+      <w:start w:val="1"/>
+      <w:numFmt w:val="bullet"/>
+      <w:lvlText w:val=""/>
+      <w:lvlJc w:val="left"/>
+      <w:pPr>
+        <w:ind w:left="6480" w:hanging="360"/>
+      </w:pPr>
+      <w:rPr>
+        <w:rFonts w:ascii="Wingdings" w:hAnsi="Wingdings" w:hint="default"/>
+      </w:rPr>
+    </w:lvl>
+  </w:abstractNum>
+  <w:abstractNum w:abstractNumId="10" w15:restartNumberingAfterBreak="0">
     <w:nsid w:val="773802A5"/>
     <w:multiLevelType w:val="hybridMultilevel"/>
     <w:tmpl w:val="60B6AE12"/>
@@ -1571,16 +2961,37 @@
     </w:lvl>
   </w:abstractNum>
   <w:num w:numId="1" w16cid:durableId="1684818926">
+    <w:abstractNumId w:val="8"/>
+  </w:num>
+  <w:num w:numId="2" w16cid:durableId="1785922130">
     <w:abstractNumId w:val="2"/>
   </w:num>
-  <w:num w:numId="2" w16cid:durableId="1785922130">
+  <w:num w:numId="3" w16cid:durableId="502744961">
+    <w:abstractNumId w:val="10"/>
+  </w:num>
+  <w:num w:numId="4" w16cid:durableId="1643653932">
+    <w:abstractNumId w:val="3"/>
+  </w:num>
+  <w:num w:numId="5" w16cid:durableId="161313023">
+    <w:abstractNumId w:val="6"/>
+  </w:num>
+  <w:num w:numId="6" w16cid:durableId="622539568">
+    <w:abstractNumId w:val="9"/>
+  </w:num>
+  <w:num w:numId="7" w16cid:durableId="1776750118">
+    <w:abstractNumId w:val="1"/>
+  </w:num>
+  <w:num w:numId="8" w16cid:durableId="2020499730">
+    <w:abstractNumId w:val="5"/>
+  </w:num>
+  <w:num w:numId="9" w16cid:durableId="1330672807">
     <w:abstractNumId w:val="0"/>
   </w:num>
-  <w:num w:numId="3" w16cid:durableId="502744961">
-    <w:abstractNumId w:val="3"/>
+  <w:num w:numId="10" w16cid:durableId="806553747">
+    <w:abstractNumId w:val="4"/>
   </w:num>
-  <w:num w:numId="4" w16cid:durableId="1643653932">
-    <w:abstractNumId w:val="1"/>
+  <w:num w:numId="11" w16cid:durableId="2120680526">
+    <w:abstractNumId w:val="7"/>
   </w:num>
 </w:numbering>
 </file>
@@ -1967,7 +3378,7 @@
     <w:lsdException w:name="Unresolved Mention" w:semiHidden="1" w:uiPriority="99" w:unhideWhenUsed="1"/>
     <w:lsdException w:name="Smart Link" w:semiHidden="1" w:uiPriority="99" w:unhideWhenUsed="1"/>
   </w:latentStyles>
-  <w:style w:type="paragraph" w:default="1" w:styleId="Normal">
+  <w:style w:type="paragraph" w:default="1" w:styleId="Standard">
     <w:name w:val="Normal"/>
     <w:qFormat/>
     <w:rPr>
@@ -1976,13 +3387,12 @@
       <w:lang w:val="fr-FR" w:eastAsia="en-US"/>
     </w:rPr>
   </w:style>
-  <w:style w:type="character" w:default="1" w:styleId="Policepardfaut">
+  <w:style w:type="character" w:default="1" w:styleId="Absatz-Standardschriftart">
     <w:name w:val="Default Paragraph Font"/>
     <w:uiPriority w:val="1"/>
-    <w:semiHidden/>
     <w:unhideWhenUsed/>
   </w:style>
-  <w:style w:type="table" w:default="1" w:styleId="TableauNormal">
+  <w:style w:type="table" w:default="1" w:styleId="NormaleTabelle">
     <w:name w:val="Normal Table"/>
     <w:uiPriority w:val="99"/>
     <w:semiHidden/>
@@ -1997,15 +3407,15 @@
       </w:tblCellMar>
     </w:tblPr>
   </w:style>
-  <w:style w:type="numbering" w:default="1" w:styleId="Aucuneliste">
+  <w:style w:type="numbering" w:default="1" w:styleId="KeineListe">
     <w:name w:val="No List"/>
     <w:uiPriority w:val="99"/>
     <w:semiHidden/>
     <w:unhideWhenUsed/>
   </w:style>
-  <w:style w:type="paragraph" w:styleId="En-tte">
+  <w:style w:type="paragraph" w:styleId="Kopfzeile">
     <w:name w:val="header"/>
-    <w:basedOn w:val="Normal"/>
+    <w:basedOn w:val="Standard"/>
     <w:pPr>
       <w:tabs>
         <w:tab w:val="center" w:pos="4536"/>
@@ -2013,9 +3423,9 @@
       </w:tabs>
     </w:pPr>
   </w:style>
-  <w:style w:type="paragraph" w:styleId="Pieddepage">
+  <w:style w:type="paragraph" w:styleId="Fuzeile">
     <w:name w:val="footer"/>
-    <w:basedOn w:val="Normal"/>
+    <w:basedOn w:val="Standard"/>
     <w:pPr>
       <w:tabs>
         <w:tab w:val="center" w:pos="4536"/>
@@ -2023,9 +3433,9 @@
       </w:tabs>
     </w:pPr>
   </w:style>
-  <w:style w:type="paragraph" w:styleId="Textedebulles">
+  <w:style w:type="paragraph" w:styleId="Sprechblasentext">
     <w:name w:val="Balloon Text"/>
-    <w:basedOn w:val="Normal"/>
+    <w:basedOn w:val="Standard"/>
     <w:semiHidden/>
     <w:rsid w:val="00A94D0F"/>
     <w:rPr>
@@ -2034,9 +3444,9 @@
       <w:szCs w:val="16"/>
     </w:rPr>
   </w:style>
-  <w:style w:type="paragraph" w:styleId="Paragraphedeliste">
+  <w:style w:type="paragraph" w:styleId="Listenabsatz">
     <w:name w:val="List Paragraph"/>
-    <w:basedOn w:val="Normal"/>
+    <w:basedOn w:val="Standard"/>
     <w:uiPriority w:val="34"/>
     <w:qFormat/>
     <w:rsid w:val="00687D82"/>
@@ -2351,15 +3761,6 @@
 </file>
 
 <file path=customXml/item2.xml><?xml version="1.0" encoding="utf-8"?>
-<?mso-contentType ?>
-<FormTemplates xmlns="http://schemas.microsoft.com/sharepoint/v3/contenttype/forms">
-  <Display>DocumentLibraryForm</Display>
-  <Edit>DocumentLibraryForm</Edit>
-  <New>DocumentLibraryForm</New>
-</FormTemplates>
-</file>
-
-<file path=customXml/item3.xml><?xml version="1.0" encoding="utf-8"?>
 <ct:contentTypeSchema xmlns:ct="http://schemas.microsoft.com/office/2006/metadata/contentType" xmlns:ma="http://schemas.microsoft.com/office/2006/metadata/properties/metaAttributes" ct:_="" ma:_="" ma:contentTypeName="Document" ma:contentTypeID="0x0101006BD0882D7B13D249A8B88997E24B9140" ma:contentTypeVersion="14" ma:contentTypeDescription="Crée un document." ma:contentTypeScope="" ma:versionID="3865b25f2bf2a035dbe7787239b3f11c">
   <xsd:schema xmlns:xsd="http://www.w3.org/2001/XMLSchema" xmlns:xs="http://www.w3.org/2001/XMLSchema" xmlns:p="http://schemas.microsoft.com/office/2006/metadata/properties" xmlns:ns2="8afaa137-8a18-4908-97f4-35fc924e5a91" xmlns:ns3="3b60234b-33e6-42ae-ae88-ba7d4a3eedfd" targetNamespace="http://schemas.microsoft.com/office/2006/metadata/properties" ma:root="true" ma:fieldsID="718f9f7ddd2530d56a17ab9424d0abda" ns2:_="" ns3:_="">
     <xsd:import namespace="8afaa137-8a18-4908-97f4-35fc924e5a91"/>
@@ -2572,25 +3973,49 @@
 </ct:contentTypeSchema>
 </file>
 
+<file path=customXml/item3.xml><?xml version="1.0" encoding="utf-8"?>
+<?mso-contentType ?>
+<FormTemplates xmlns="http://schemas.microsoft.com/sharepoint/v3/contenttype/forms">
+  <Display>DocumentLibraryForm</Display>
+  <Edit>DocumentLibraryForm</Edit>
+  <New>DocumentLibraryForm</New>
+</FormTemplates>
+</file>
+
 <file path=customXml/itemProps1.xml><?xml version="1.0" encoding="utf-8"?>
 <ds:datastoreItem xmlns:ds="http://schemas.openxmlformats.org/officeDocument/2006/customXml" ds:itemID="{F93415F2-B9DC-4DB4-B207-B695D2855657}">
   <ds:schemaRefs>
     <ds:schemaRef ds:uri="http://schemas.microsoft.com/office/2006/metadata/properties"/>
     <ds:schemaRef ds:uri="http://schemas.microsoft.com/office/infopath/2007/PartnerControls"/>
-    <ds:schemaRef ds:uri="b54f96d8-6138-4ba9-8b5a-da1062324abb"/>
-    <ds:schemaRef ds:uri="0ecde9c3-6951-4ee0-98d0-295e535ef6cd"/>
+    <ds:schemaRef ds:uri="8afaa137-8a18-4908-97f4-35fc924e5a91"/>
+    <ds:schemaRef ds:uri="3b60234b-33e6-42ae-ae88-ba7d4a3eedfd"/>
   </ds:schemaRefs>
 </ds:datastoreItem>
 </file>
 
 <file path=customXml/itemProps2.xml><?xml version="1.0" encoding="utf-8"?>
+<ds:datastoreItem xmlns:ds="http://schemas.openxmlformats.org/officeDocument/2006/customXml" ds:itemID="{9C197E0A-38A5-4E59-BC4E-C6187E0D4938}">
+  <ds:schemaRefs>
+    <ds:schemaRef ds:uri="http://schemas.microsoft.com/office/2006/metadata/contentType"/>
+    <ds:schemaRef ds:uri="http://schemas.microsoft.com/office/2006/metadata/properties/metaAttributes"/>
+    <ds:schemaRef ds:uri="http://www.w3.org/2001/XMLSchema"/>
+    <ds:schemaRef ds:uri="http://schemas.microsoft.com/office/2006/metadata/properties"/>
+    <ds:schemaRef ds:uri="8afaa137-8a18-4908-97f4-35fc924e5a91"/>
+    <ds:schemaRef ds:uri="3b60234b-33e6-42ae-ae88-ba7d4a3eedfd"/>
+    <ds:schemaRef ds:uri="http://schemas.microsoft.com/office/2006/documentManagement/types"/>
+    <ds:schemaRef ds:uri="http://schemas.microsoft.com/office/infopath/2007/PartnerControls"/>
+    <ds:schemaRef ds:uri="http://schemas.openxmlformats.org/package/2006/metadata/core-properties"/>
+    <ds:schemaRef ds:uri="http://purl.org/dc/elements/1.1/"/>
+    <ds:schemaRef ds:uri="http://purl.org/dc/terms/"/>
+    <ds:schemaRef ds:uri="http://schemas.microsoft.com/internal/obd"/>
+  </ds:schemaRefs>
+</ds:datastoreItem>
+</file>
+
+<file path=customXml/itemProps3.xml><?xml version="1.0" encoding="utf-8"?>
 <ds:datastoreItem xmlns:ds="http://schemas.openxmlformats.org/officeDocument/2006/customXml" ds:itemID="{B14513CB-D85D-42BE-AEF4-302DB45AB819}">
   <ds:schemaRefs>
     <ds:schemaRef ds:uri="http://schemas.microsoft.com/sharepoint/v3/contenttype/forms"/>
   </ds:schemaRefs>
 </ds:datastoreItem>
-</file>
-
-<file path=customXml/itemProps3.xml><?xml version="1.0" encoding="utf-8"?>
-<ds:datastoreItem xmlns:ds="http://schemas.openxmlformats.org/officeDocument/2006/customXml" ds:itemID="{9C197E0A-38A5-4E59-BC4E-C6187E0D4938}"/>
 </file>
</xml_diff>